<commit_message>
Mount Arvon in progess
</commit_message>
<xml_diff>
--- a/Walter/TripReports/Book_31_40.docx
+++ b/Walter/TripReports/Book_31_40.docx
@@ -1070,14 +1070,7 @@
           <w:sz w:val="24"/>
           <w:szCs w:val="24"/>
         </w:rPr>
-        <w:t>due north</w:t>
-      </w:r>
-      <w:r>
-        <w:rPr>
-          <w:sz w:val="24"/>
-          <w:szCs w:val="24"/>
-        </w:rPr>
-        <w:t xml:space="preserve"> </w:t>
+        <w:t xml:space="preserve">due north </w:t>
       </w:r>
       <w:r>
         <w:rPr>
@@ -1136,16 +1129,7 @@
         <w:t xml:space="preserve">  Thanks to the wilderness designation of the BWCA it contains </w:t>
       </w:r>
       <w:r>
-        <w:t xml:space="preserve">the largest </w:t>
-      </w:r>
-      <w:r>
-        <w:t xml:space="preserve">area </w:t>
-      </w:r>
-      <w:r>
-        <w:t>of uncut forest in the eastern portion of the United States</w:t>
-      </w:r>
-      <w:r>
-        <w:t>.</w:t>
+        <w:t>the largest area of uncut forest in the eastern portion of the United States.</w:t>
       </w:r>
     </w:p>
     <w:p>
@@ -1462,7 +1446,7 @@
           <w:sz w:val="24"/>
           <w:szCs w:val="24"/>
         </w:rPr>
-        <w:t>M</w:t>
+        <w:t>Mount Arvon</w:t>
       </w:r>
       <w:r>
         <w:rPr>
@@ -1470,7 +1454,7 @@
           <w:sz w:val="24"/>
           <w:szCs w:val="24"/>
         </w:rPr>
-        <w:t>ount</w:t>
+        <w:t>,</w:t>
       </w:r>
       <w:r>
         <w:rPr>
@@ -1478,7 +1462,7 @@
           <w:sz w:val="24"/>
           <w:szCs w:val="24"/>
         </w:rPr>
-        <w:t xml:space="preserve"> Arvon</w:t>
+        <w:t xml:space="preserve"> MI, 1,979 </w:t>
       </w:r>
       <w:r>
         <w:rPr>
@@ -1486,35 +1470,419 @@
           <w:sz w:val="24"/>
           <w:szCs w:val="24"/>
         </w:rPr>
+        <w:t>ft. –</w:t>
+      </w:r>
+      <w:r>
+        <w:rPr>
+          <w:b/>
+          <w:sz w:val="24"/>
+          <w:szCs w:val="24"/>
+        </w:rPr>
+        <w:t xml:space="preserve"> July 10, 2020, HP #33</w:t>
+      </w:r>
+      <w:r>
+        <w:rPr>
+          <w:b/>
+          <w:sz w:val="24"/>
+          <w:szCs w:val="24"/>
+        </w:rPr>
+        <w:t xml:space="preserve">: </w:t>
+      </w:r>
+      <w:r>
+        <w:rPr>
+          <w:b/>
+          <w:sz w:val="24"/>
+          <w:szCs w:val="24"/>
+        </w:rPr>
+        <w:t xml:space="preserve"> </w:t>
+      </w:r>
+      <w:r>
+        <w:rPr>
+          <w:b/>
+          <w:sz w:val="24"/>
+          <w:szCs w:val="24"/>
+          <w:highlight w:val="yellow"/>
+        </w:rPr>
+        <w:t>The bug problem was as bad as I have ever had to deal with, causing me to not enjoy this hik</w:t>
+      </w:r>
+      <w:r>
+        <w:rPr>
+          <w:b/>
+          <w:sz w:val="24"/>
+          <w:szCs w:val="24"/>
+        </w:rPr>
+        <w:t xml:space="preserve">e.  </w:t>
+      </w:r>
+    </w:p>
+    <w:p>
+      <w:r>
+        <w:rPr>
+          <w:sz w:val="24"/>
+          <w:szCs w:val="24"/>
+        </w:rPr>
+        <w:t>The upper pen</w:t>
+      </w:r>
+      <w:r>
+        <w:rPr>
+          <w:sz w:val="24"/>
+          <w:szCs w:val="24"/>
+        </w:rPr>
+        <w:t xml:space="preserve">insula of Michigan is home to the </w:t>
+      </w:r>
+      <w:r>
+        <w:rPr>
+          <w:sz w:val="24"/>
+          <w:szCs w:val="24"/>
+        </w:rPr>
+        <w:t xml:space="preserve">Huron Mountains </w:t>
+      </w:r>
+      <w:r>
+        <w:rPr>
+          <w:sz w:val="24"/>
+          <w:szCs w:val="24"/>
+        </w:rPr>
+        <w:t xml:space="preserve">which consist of a collection of </w:t>
+      </w:r>
+      <w:r>
+        <w:rPr>
+          <w:sz w:val="24"/>
+          <w:szCs w:val="24"/>
+        </w:rPr>
+        <w:t>privately owned wilderness</w:t>
+      </w:r>
+      <w:r>
+        <w:rPr>
+          <w:sz w:val="24"/>
+          <w:szCs w:val="24"/>
+        </w:rPr>
+        <w:t xml:space="preserve"> holdings</w:t>
+      </w:r>
+      <w:r>
+        <w:rPr>
+          <w:sz w:val="24"/>
+          <w:szCs w:val="24"/>
+        </w:rPr>
+        <w:t xml:space="preserve"> bordered in the south</w:t>
+      </w:r>
+      <w:r>
+        <w:rPr>
+          <w:sz w:val="24"/>
+          <w:szCs w:val="24"/>
+        </w:rPr>
+        <w:t xml:space="preserve"> and west</w:t>
+      </w:r>
+      <w:r>
+        <w:rPr>
+          <w:sz w:val="24"/>
+          <w:szCs w:val="24"/>
+        </w:rPr>
+        <w:t xml:space="preserve"> by Highway 41 and in the north</w:t>
+      </w:r>
+      <w:r>
+        <w:rPr>
+          <w:sz w:val="24"/>
+          <w:szCs w:val="24"/>
+        </w:rPr>
+        <w:t xml:space="preserve"> and east </w:t>
+      </w:r>
+      <w:r>
+        <w:rPr>
+          <w:sz w:val="24"/>
+          <w:szCs w:val="24"/>
+        </w:rPr>
+        <w:t xml:space="preserve">by Lake Superior. </w:t>
+      </w:r>
+      <w:r>
+        <w:rPr>
+          <w:sz w:val="24"/>
+          <w:szCs w:val="24"/>
+        </w:rPr>
+        <w:t xml:space="preserve"> </w:t>
+      </w:r>
+      <w:r>
+        <w:rPr>
+          <w:sz w:val="24"/>
+          <w:szCs w:val="24"/>
+        </w:rPr>
+        <w:t>In terms of scope, t</w:t>
+      </w:r>
+      <w:r>
+        <w:rPr>
+          <w:sz w:val="24"/>
+          <w:szCs w:val="24"/>
+        </w:rPr>
+        <w:t>his mountain range</w:t>
+      </w:r>
+      <w:r>
+        <w:t xml:space="preserve"> </w:t>
+      </w:r>
+      <w:r>
+        <w:t xml:space="preserve">encompass </w:t>
+      </w:r>
+      <w:r>
+        <w:rPr>
+          <w:sz w:val="24"/>
+          <w:szCs w:val="24"/>
+        </w:rPr>
+        <w:t>so much wilderness that it</w:t>
+      </w:r>
+      <w:r>
+        <w:rPr>
+          <w:sz w:val="24"/>
+          <w:szCs w:val="24"/>
+        </w:rPr>
+        <w:t xml:space="preserve"> rivals many national parks</w:t>
+      </w:r>
+      <w:r>
+        <w:t>.</w:t>
+      </w:r>
+      <w:r>
+        <w:t xml:space="preserve">  </w:t>
+      </w:r>
+      <w:r>
+        <w:t>Indeed</w:t>
+      </w:r>
+      <w:r>
+        <w:t>, according to Wikipedia “i</w:t>
+      </w:r>
+      <w:r>
+        <w:t xml:space="preserve">n the late 1950s, the Huron Mountains were a candidate </w:t>
+      </w:r>
+      <w:r>
+        <w:rPr>
+          <w:sz w:val="24"/>
+          <w:szCs w:val="24"/>
+        </w:rPr>
+        <w:t xml:space="preserve">for becoming a </w:t>
+      </w:r>
+      <w:hyperlink r:id="rId5" w:tooltip="National park" w:history="1">
+        <w:r>
+          <w:rPr>
+            <w:sz w:val="24"/>
+            <w:szCs w:val="24"/>
+          </w:rPr>
+          <w:t>national park</w:t>
+        </w:r>
+      </w:hyperlink>
+      <w:r>
+        <w:rPr>
+          <w:sz w:val="24"/>
+          <w:szCs w:val="24"/>
+        </w:rPr>
+        <w:t>.</w:t>
+      </w:r>
+      <w:r>
+        <w:rPr>
+          <w:sz w:val="24"/>
+          <w:szCs w:val="24"/>
+        </w:rPr>
+        <w:t>”</w:t>
+      </w:r>
+      <w:r>
+        <w:rPr>
+          <w:sz w:val="24"/>
+          <w:szCs w:val="24"/>
+        </w:rPr>
+        <w:t xml:space="preserve"> </w:t>
+      </w:r>
+      <w:r>
+        <w:rPr>
+          <w:sz w:val="24"/>
+          <w:szCs w:val="24"/>
+        </w:rPr>
+        <w:t>The core of the range</w:t>
+      </w:r>
+      <w:r>
+        <w:rPr>
+          <w:sz w:val="24"/>
+          <w:szCs w:val="24"/>
+        </w:rPr>
+        <w:t xml:space="preserve"> is off limits to the public as it</w:t>
+      </w:r>
+      <w:r>
+        <w:rPr>
+          <w:sz w:val="24"/>
+          <w:szCs w:val="24"/>
+        </w:rPr>
+        <w:t xml:space="preserve"> is </w:t>
+      </w:r>
+      <w:r>
+        <w:rPr>
+          <w:sz w:val="24"/>
+          <w:szCs w:val="24"/>
+        </w:rPr>
+        <w:t xml:space="preserve">owned by the </w:t>
+      </w:r>
+      <w:r>
+        <w:rPr>
+          <w:sz w:val="24"/>
+          <w:szCs w:val="24"/>
+        </w:rPr>
+        <w:t xml:space="preserve">exclusive and mysterious </w:t>
+      </w:r>
+      <w:r>
+        <w:rPr>
+          <w:sz w:val="24"/>
+          <w:szCs w:val="24"/>
+        </w:rPr>
+        <w:t>Huron Mountain Club</w:t>
+      </w:r>
+      <w:r>
+        <w:rPr>
+          <w:sz w:val="24"/>
+          <w:szCs w:val="24"/>
+        </w:rPr>
+        <w:t xml:space="preserve">, which </w:t>
+      </w:r>
+      <w:r>
+        <w:rPr>
+          <w:sz w:val="24"/>
+          <w:szCs w:val="24"/>
+        </w:rPr>
+        <w:t>some</w:t>
+      </w:r>
+      <w:r>
+        <w:rPr>
+          <w:sz w:val="24"/>
+          <w:szCs w:val="24"/>
+        </w:rPr>
+        <w:t xml:space="preserve"> </w:t>
+      </w:r>
+      <w:r>
+        <w:rPr>
+          <w:sz w:val="24"/>
+          <w:szCs w:val="24"/>
+        </w:rPr>
+        <w:t>claim</w:t>
+      </w:r>
+      <w:r>
+        <w:t xml:space="preserve"> was influential in undermining the </w:t>
+      </w:r>
+      <w:r>
+        <w:t xml:space="preserve">National Park </w:t>
+      </w:r>
+      <w:r>
+        <w:t>proposal</w:t>
+      </w:r>
+      <w:r>
+        <w:t>.</w:t>
+      </w:r>
+      <w:r>
+        <w:rPr>
+          <w:sz w:val="24"/>
+          <w:szCs w:val="24"/>
+        </w:rPr>
+        <w:t xml:space="preserve">  </w:t>
+      </w:r>
+      <w:r>
+        <w:rPr>
+          <w:sz w:val="24"/>
+          <w:szCs w:val="24"/>
+        </w:rPr>
+        <w:t xml:space="preserve">Interestingly, </w:t>
+      </w:r>
+      <w:r>
+        <w:t xml:space="preserve">Google maps can find the Huron Mountain Club, and a satellite view </w:t>
+      </w:r>
+      <w:r>
+        <w:t xml:space="preserve">reveals </w:t>
+      </w:r>
+      <w:r>
+        <w:t>a line of home</w:t>
+      </w:r>
+      <w:r>
+        <w:t>s</w:t>
+      </w:r>
+      <w:r>
+        <w:t xml:space="preserve"> situated between the Pine River and the shores of Lake Superior.  However, Google will not give driving directions to the club, stating “sorry, we could not calculate driving directions from [fill in the blank] to Huron Mountain Club, Big Bay, MI 49808”</w:t>
+      </w:r>
+    </w:p>
+    <w:p>
+      <w:pPr>
+        <w:rPr>
+          <w:sz w:val="24"/>
+          <w:szCs w:val="24"/>
+        </w:rPr>
+      </w:pPr>
+      <w:r>
+        <w:rPr>
+          <w:sz w:val="24"/>
+          <w:szCs w:val="24"/>
+        </w:rPr>
+        <w:t>Mt. Arvon</w:t>
+      </w:r>
+      <w:r>
+        <w:rPr>
+          <w:sz w:val="24"/>
+          <w:szCs w:val="24"/>
+        </w:rPr>
         <w:t>,</w:t>
       </w:r>
       <w:r>
         <w:rPr>
-          <w:b/>
-          <w:sz w:val="24"/>
-          <w:szCs w:val="24"/>
-        </w:rPr>
-        <w:t xml:space="preserve"> MI</w:t>
-      </w:r>
-      <w:r>
-        <w:rPr>
-          <w:b/>
-          <w:sz w:val="24"/>
-          <w:szCs w:val="24"/>
-        </w:rPr>
-        <w:t xml:space="preserve">, </w:t>
-      </w:r>
-      <w:r>
-        <w:rPr>
-          <w:b/>
-          <w:sz w:val="24"/>
-          <w:szCs w:val="24"/>
-        </w:rPr>
-        <w:t>1,979</w:t>
-      </w:r>
-      <w:r>
-        <w:rPr>
-          <w:b/>
+          <w:sz w:val="24"/>
+          <w:szCs w:val="24"/>
+        </w:rPr>
+        <w:t xml:space="preserve"> Michigan’s highest point resides with in the Huron Mountains but </w:t>
+      </w:r>
+      <w:r>
+        <w:rPr>
+          <w:sz w:val="24"/>
+          <w:szCs w:val="24"/>
+        </w:rPr>
+        <w:t xml:space="preserve">luckily </w:t>
+      </w:r>
+      <w:r>
+        <w:rPr>
+          <w:sz w:val="24"/>
+          <w:szCs w:val="24"/>
+        </w:rPr>
+        <w:t xml:space="preserve">is not owned by the </w:t>
+      </w:r>
+      <w:r>
+        <w:rPr>
+          <w:sz w:val="24"/>
+          <w:szCs w:val="24"/>
+        </w:rPr>
+        <w:t xml:space="preserve">Huron </w:t>
+      </w:r>
+      <w:r>
+        <w:rPr>
+          <w:sz w:val="24"/>
+          <w:szCs w:val="24"/>
+        </w:rPr>
+        <w:t>Mountain Club.  A</w:t>
+      </w:r>
+      <w:r>
+        <w:rPr>
+          <w:sz w:val="24"/>
+          <w:szCs w:val="24"/>
+        </w:rPr>
+        <w:t>lthough it is privately owned</w:t>
+      </w:r>
+      <w:r>
+        <w:rPr>
+          <w:sz w:val="24"/>
+          <w:szCs w:val="24"/>
+        </w:rPr>
+        <w:t>,</w:t>
+      </w:r>
+      <w:r>
+        <w:rPr>
+          <w:sz w:val="24"/>
+          <w:szCs w:val="24"/>
+        </w:rPr>
+        <w:t xml:space="preserve"> by Meade Paper</w:t>
+      </w:r>
+      <w:r>
+        <w:rPr>
+          <w:sz w:val="24"/>
+          <w:szCs w:val="24"/>
+        </w:rPr>
+        <w:t>,</w:t>
+      </w:r>
+      <w:r>
+        <w:rPr>
           <w:sz w:val="24"/>
           <w:szCs w:val="24"/>
         </w:rPr>
@@ -1522,72 +1890,213 @@
       </w:r>
       <w:r>
         <w:rPr>
-          <w:b/>
-          <w:sz w:val="24"/>
-          <w:szCs w:val="24"/>
-        </w:rPr>
-        <w:t>ft. –</w:t>
-      </w:r>
-      <w:r>
-        <w:rPr>
-          <w:b/>
-          <w:sz w:val="24"/>
-          <w:szCs w:val="24"/>
-        </w:rPr>
-        <w:t xml:space="preserve"> July 10, 2020, HP #3</w:t>
-      </w:r>
-      <w:r>
-        <w:rPr>
-          <w:b/>
-          <w:sz w:val="24"/>
-          <w:szCs w:val="24"/>
-        </w:rPr>
-        <w:t>3</w:t>
-      </w:r>
-      <w:r>
-        <w:rPr>
-          <w:b/>
-          <w:sz w:val="24"/>
-          <w:szCs w:val="24"/>
-        </w:rPr>
-        <w:t xml:space="preserve">: </w:t>
-      </w:r>
-      <w:r>
-        <w:rPr>
-          <w:b/>
+          <w:sz w:val="24"/>
+          <w:szCs w:val="24"/>
+        </w:rPr>
+        <w:t>they do</w:t>
+      </w:r>
+      <w:r>
+        <w:rPr>
+          <w:sz w:val="24"/>
+          <w:szCs w:val="24"/>
+        </w:rPr>
+        <w:t xml:space="preserve"> allow public access.</w:t>
+      </w:r>
+      <w:r>
+        <w:rPr>
+          <w:sz w:val="24"/>
+          <w:szCs w:val="24"/>
+        </w:rPr>
+        <w:t xml:space="preserve">  </w:t>
+      </w:r>
+      <w:r>
+        <w:rPr>
+          <w:sz w:val="24"/>
+          <w:szCs w:val="24"/>
+        </w:rPr>
+        <w:t>Mt. Arvon</w:t>
+      </w:r>
+      <w:r>
+        <w:rPr>
+          <w:sz w:val="24"/>
+          <w:szCs w:val="24"/>
+        </w:rPr>
+        <w:t xml:space="preserve"> is situated 14 miles south of Lake Superior, </w:t>
+      </w:r>
+      <w:r>
+        <w:rPr>
+          <w:sz w:val="24"/>
+          <w:szCs w:val="24"/>
+        </w:rPr>
+        <w:t>16 mile</w:t>
+      </w:r>
+      <w:r>
+        <w:rPr>
           <w:sz w:val="24"/>
           <w:szCs w:val="24"/>
         </w:rPr>
         <w:t xml:space="preserve"> </w:t>
       </w:r>
-      <w:r>
-        <w:rPr>
-          <w:b/>
-          <w:sz w:val="24"/>
-          <w:szCs w:val="24"/>
-          <w:highlight w:val="yellow"/>
-        </w:rPr>
-        <w:t>The bug problem was as bad as I have ever had to deal with, causing me to not enjoy this hik</w:t>
+      <w:proofErr w:type="spellStart"/>
+      <w:r>
+        <w:rPr>
+          <w:sz w:val="24"/>
+          <w:szCs w:val="24"/>
+        </w:rPr>
+        <w:t>WxSW</w:t>
+      </w:r>
+      <w:proofErr w:type="spellEnd"/>
+      <w:r>
+        <w:rPr>
+          <w:sz w:val="24"/>
+          <w:szCs w:val="24"/>
+        </w:rPr>
+        <w:t xml:space="preserve"> </w:t>
+      </w:r>
+      <w:r>
+        <w:rPr>
+          <w:sz w:val="24"/>
+          <w:szCs w:val="24"/>
+        </w:rPr>
+        <w:t>of</w:t>
+      </w:r>
+      <w:r>
+        <w:rPr>
+          <w:sz w:val="24"/>
+          <w:szCs w:val="24"/>
+        </w:rPr>
+        <w:t xml:space="preserve"> the </w:t>
+      </w:r>
+      <w:r>
+        <w:rPr>
+          <w:sz w:val="24"/>
+          <w:szCs w:val="24"/>
+        </w:rPr>
+        <w:t xml:space="preserve">Huron </w:t>
+      </w:r>
+      <w:r>
+        <w:rPr>
+          <w:sz w:val="24"/>
+          <w:szCs w:val="24"/>
+        </w:rPr>
+        <w:t>Mountain Club</w:t>
+      </w:r>
+      <w:r>
+        <w:rPr>
+          <w:sz w:val="24"/>
+          <w:szCs w:val="24"/>
+        </w:rPr>
+        <w:t xml:space="preserve"> </w:t>
+      </w:r>
+      <w:r>
+        <w:rPr>
+          <w:sz w:val="24"/>
+          <w:szCs w:val="24"/>
+        </w:rPr>
+        <w:t xml:space="preserve">headquarters, and </w:t>
+      </w:r>
+      <w:r>
+        <w:rPr>
+          <w:sz w:val="24"/>
+          <w:szCs w:val="24"/>
+        </w:rPr>
+        <w:t>13.5</w:t>
+      </w:r>
+      <w:r>
+        <w:rPr>
+          <w:sz w:val="24"/>
+          <w:szCs w:val="24"/>
+        </w:rPr>
+        <w:t xml:space="preserve"> miles</w:t>
       </w:r>
       <w:bookmarkStart w:id="0" w:name="_GoBack"/>
       <w:bookmarkEnd w:id="0"/>
       <w:r>
         <w:rPr>
-          <w:b/>
-          <w:sz w:val="24"/>
-          <w:szCs w:val="24"/>
-        </w:rPr>
-        <w:t xml:space="preserve">e.  </w:t>
+          <w:sz w:val="24"/>
+          <w:szCs w:val="24"/>
+        </w:rPr>
+        <w:t xml:space="preserve"> due east of the town of L’Anse.</w:t>
       </w:r>
     </w:p>
     <w:p>
       <w:pPr>
         <w:rPr>
-          <w:b/>
           <w:sz w:val="24"/>
           <w:szCs w:val="24"/>
         </w:rPr>
       </w:pPr>
+    </w:p>
+    <w:p>
+      <w:hyperlink r:id="rId6" w:history="1">
+        <w:r>
+          <w:rPr>
+            <w:rStyle w:val="Hyperlink"/>
+          </w:rPr>
+          <w:t>https://traveltips.usatoday.com/hiking-huron-mountains-michigan-62070.html</w:t>
+        </w:r>
+      </w:hyperlink>
+    </w:p>
+    <w:p>
+      <w:r>
+        <w:t xml:space="preserve">Map: </w:t>
+      </w:r>
+      <w:hyperlink r:id="rId7" w:history="1">
+        <w:r>
+          <w:rPr>
+            <w:rStyle w:val="Hyperlink"/>
+          </w:rPr>
+          <w:t>https://mapper.acme.com/?ll=46.81300,-87.87100&amp;z=11&amp;t=U&amp;marker0=46.81300%2C-87.87100%2CHuron%20Mountains%20MI</w:t>
+        </w:r>
+      </w:hyperlink>
+    </w:p>
+    <w:p>
+      <w:hyperlink r:id="rId8" w:history="1">
+        <w:r>
+          <w:rPr>
+            <w:rStyle w:val="Hyperlink"/>
+          </w:rPr>
+          <w:t>https://www.moon.com/travel/outdoors/the-huron-mountains-in-michigans-upper-peninsula/</w:t>
+        </w:r>
+      </w:hyperlink>
+    </w:p>
+    <w:p/>
+    <w:p>
+      <w:r>
+        <w:t xml:space="preserve">Also </w:t>
+      </w:r>
+      <w:proofErr w:type="spellStart"/>
+      <w:r>
+        <w:t>summitpost</w:t>
+      </w:r>
+      <w:proofErr w:type="spellEnd"/>
+    </w:p>
+    <w:p/>
+    <w:p>
+      <w:r>
+        <w:t xml:space="preserve">About the Huron Mountain Club:  </w:t>
+      </w:r>
+      <w:hyperlink r:id="rId9" w:history="1">
+        <w:r>
+          <w:rPr>
+            <w:rStyle w:val="Hyperlink"/>
+          </w:rPr>
+          <w:t>https://www.michiganradio.org/post/can-you-get-huron-mountain-club-no-here-are-13-things-we-learned-about-it</w:t>
+        </w:r>
+      </w:hyperlink>
+    </w:p>
+    <w:p>
+      <w:r>
+        <w:t xml:space="preserve">And: </w:t>
+      </w:r>
+      <w:hyperlink r:id="rId10" w:history="1">
+        <w:r>
+          <w:rPr>
+            <w:rStyle w:val="Hyperlink"/>
+          </w:rPr>
+          <w:t>https://huronmountainclub.org/wp-content/uploads/2019/04/Code-of-Ethics-04-22-2019.pdf</w:t>
+        </w:r>
+      </w:hyperlink>
     </w:p>
     <w:p/>
     <w:sectPr>

</xml_diff>

<commit_message>
working on Charles Mound
</commit_message>
<xml_diff>
--- a/Walter/TripReports/Book_31_40.docx
+++ b/Walter/TripReports/Book_31_40.docx
@@ -355,7 +355,15 @@
         <w:t xml:space="preserve">driest. </w:t>
       </w:r>
       <w:r>
-        <w:t xml:space="preserve"> During the summer months temperatures can easily exceed 100 Fahrenheit and hikers are encouraged to return to their vehicles by 10 am. </w:t>
+        <w:t xml:space="preserve"> During the summer months temperatures can easily </w:t>
+      </w:r>
+      <w:proofErr w:type="gramStart"/>
+      <w:r>
+        <w:t>exceed</w:t>
+      </w:r>
+      <w:proofErr w:type="gramEnd"/>
+      <w:r>
+        <w:t xml:space="preserve"> 100 Fahrenheit and hikers are encouraged to return to their vehicles by 10 am. </w:t>
       </w:r>
     </w:p>
     <w:p>
@@ -2487,7 +2495,25 @@
           <w:sz w:val="24"/>
           <w:szCs w:val="24"/>
         </w:rPr>
-        <w:t xml:space="preserve"> WI, 1,951 </w:t>
+        <w:t xml:space="preserve"> WI, </w:t>
+      </w:r>
+      <w:proofErr w:type="gramStart"/>
+      <w:r>
+        <w:rPr>
+          <w:b/>
+          <w:sz w:val="24"/>
+          <w:szCs w:val="24"/>
+        </w:rPr>
+        <w:t>1,951</w:t>
+      </w:r>
+      <w:proofErr w:type="gramEnd"/>
+      <w:r>
+        <w:rPr>
+          <w:b/>
+          <w:sz w:val="24"/>
+          <w:szCs w:val="24"/>
+        </w:rPr>
+        <w:t xml:space="preserve"> </w:t>
       </w:r>
       <w:r>
         <w:rPr>
@@ -3015,7 +3041,15 @@
         <w:t xml:space="preserve"> </w:t>
       </w:r>
       <w:r>
-        <w:t xml:space="preserve">Minnesota Valley MnDOT </w:t>
+        <w:t xml:space="preserve">Minnesota Valley </w:t>
+      </w:r>
+      <w:proofErr w:type="spellStart"/>
+      <w:r>
+        <w:t>MnDOT</w:t>
+      </w:r>
+      <w:proofErr w:type="spellEnd"/>
+      <w:r>
+        <w:t xml:space="preserve"> </w:t>
       </w:r>
       <w:r>
         <w:t>rest stop</w:t>
@@ -3156,42 +3190,30 @@
         <w:t xml:space="preserve"> on highway 169 putting me pretty much in the eye of the storm.  When the rain slowed down, I ventured into Saint Peter, and pulled the car under a gas station canopy until the radio indicated the storm was no longer a threat.</w:t>
       </w:r>
       <w:r>
+        <w:t xml:space="preserve"> Luckily no hail resulted, and the trees around where I had pulled over on the highway had stayed standing.</w:t>
+      </w:r>
+    </w:p>
+    <w:p>
+      <w:r>
+        <w:t>Leaving Saint Peter</w:t>
+      </w:r>
+      <w:r>
+        <w:t xml:space="preserve"> sections of the road were covered in huge puddles and I hoped going through them would not damage or stall the engine.  As I continued traveling southwest several miles out of Mankato the highway became dry indicating the storm had not reached this </w:t>
+      </w:r>
+      <w:r>
+        <w:t>far south.  And after what felt like a long time, around 5:30 pm</w:t>
+      </w:r>
+      <w:r>
+        <w:t>, I arrived in Iowa, past a small campground, and</w:t>
+      </w:r>
+      <w:r>
         <w:t xml:space="preserve"> </w:t>
       </w:r>
       <w:r>
-        <w:t xml:space="preserve">Luckily no hail resulted, and the trees around where I had pulled over </w:t>
-      </w:r>
-      <w:r>
-        <w:t xml:space="preserve">on the highway had </w:t>
-      </w:r>
-      <w:r>
-        <w:t>stayed standing.</w:t>
-      </w:r>
-    </w:p>
-    <w:p>
-      <w:r>
-        <w:t>Leaving Saint Peter</w:t>
-      </w:r>
-      <w:r>
-        <w:t xml:space="preserve"> sections of the road were covered in huge puddles and I hoped going through them would not damage or stall the engine.  As I continued traveling southwest several miles out of Mankato the highway became dry indicating the storm had not reached this </w:t>
-      </w:r>
-      <w:r>
-        <w:t>far south.  And after what felt like a long time, around 5:30 pm</w:t>
-      </w:r>
-      <w:r>
-        <w:t>, I arrived in Iowa, past a small campground, and</w:t>
-      </w:r>
-      <w:r>
-        <w:t xml:space="preserve"> </w:t>
-      </w:r>
-      <w:r>
         <w:t>pulled into</w:t>
       </w:r>
       <w:r>
-        <w:t xml:space="preserve"> the </w:t>
-      </w:r>
-      <w:r>
-        <w:t>Sterler</w:t>
+        <w:t xml:space="preserve"> the Sterler</w:t>
       </w:r>
       <w:r>
         <w:t xml:space="preserve"> farm with no one else around.</w:t>
@@ -3202,7 +3224,15 @@
         <w:t xml:space="preserve">The highpoint looked like an entirely flat piece of land, with a silo and a corn crib off to one side, several “summit” indicators in the middle, and off to the right a huge corn field with very tall green corn stalks galore.  In front of the silo stood a painted board with two round cut </w:t>
       </w:r>
       <w:r>
-        <w:t xml:space="preserve">outs allowing visitors to insert their faces and be photographed as the figures of Grant Wood’s painting American Gothic.  A nice </w:t>
+        <w:t xml:space="preserve">outs allowing visitors to insert their faces and be photographed as the figures of Grant Wood’s painting American </w:t>
+      </w:r>
+      <w:proofErr w:type="gramStart"/>
+      <w:r>
+        <w:t>Gothic</w:t>
+      </w:r>
+      <w:proofErr w:type="gramEnd"/>
+      <w:r>
+        <w:t xml:space="preserve">.  A nice </w:t>
       </w:r>
       <w:r>
         <w:t>observation deck</w:t>
@@ -3358,16 +3388,18 @@
           <w:sz w:val="24"/>
           <w:szCs w:val="24"/>
         </w:rPr>
-        <w:t xml:space="preserve"> I</w:t>
-      </w:r>
-      <w:r>
-        <w:rPr>
-          <w:b/>
-          <w:sz w:val="24"/>
-          <w:szCs w:val="24"/>
-        </w:rPr>
-        <w:t>L, 1,235</w:t>
-      </w:r>
+        <w:t xml:space="preserve"> IL, </w:t>
+      </w:r>
+      <w:proofErr w:type="gramStart"/>
+      <w:r>
+        <w:rPr>
+          <w:b/>
+          <w:sz w:val="24"/>
+          <w:szCs w:val="24"/>
+        </w:rPr>
+        <w:t>1,235</w:t>
+      </w:r>
+      <w:proofErr w:type="gramEnd"/>
       <w:r>
         <w:rPr>
           <w:b/>
@@ -3390,6 +3422,30 @@
           <w:sz w:val="24"/>
           <w:szCs w:val="24"/>
         </w:rPr>
+        <w:t xml:space="preserve"> August 1, 2020, HP #3</w:t>
+      </w:r>
+      <w:r>
+        <w:rPr>
+          <w:b/>
+          <w:sz w:val="24"/>
+          <w:szCs w:val="24"/>
+        </w:rPr>
+        <w:t>6</w:t>
+      </w:r>
+      <w:r>
+        <w:rPr>
+          <w:b/>
+          <w:sz w:val="24"/>
+          <w:szCs w:val="24"/>
+        </w:rPr>
+        <w:t>:</w:t>
+      </w:r>
+      <w:r>
+        <w:rPr>
+          <w:b/>
+          <w:sz w:val="24"/>
+          <w:szCs w:val="24"/>
+        </w:rPr>
         <w:t xml:space="preserve"> </w:t>
       </w:r>
       <w:r>
@@ -3397,62 +3453,371 @@
           <w:b/>
           <w:sz w:val="24"/>
           <w:szCs w:val="24"/>
-        </w:rPr>
-        <w:t xml:space="preserve">August </w:t>
-      </w:r>
-      <w:r>
-        <w:rPr>
-          <w:b/>
-          <w:sz w:val="24"/>
-          <w:szCs w:val="24"/>
-        </w:rPr>
-        <w:t>1, 2020, HP #3</w:t>
-      </w:r>
-      <w:r>
-        <w:rPr>
-          <w:b/>
-          <w:sz w:val="24"/>
-          <w:szCs w:val="24"/>
-        </w:rPr>
-        <w:t>6</w:t>
-      </w:r>
-      <w:r>
-        <w:rPr>
-          <w:b/>
-          <w:sz w:val="24"/>
-          <w:szCs w:val="24"/>
-        </w:rPr>
-        <w:t>:</w:t>
-      </w:r>
-      <w:r>
-        <w:rPr>
-          <w:b/>
-          <w:sz w:val="24"/>
-          <w:szCs w:val="24"/>
-        </w:rPr>
-        <w:t xml:space="preserve"> </w:t>
-      </w:r>
-      <w:r>
-        <w:rPr>
-          <w:b/>
-          <w:sz w:val="24"/>
-          <w:szCs w:val="24"/>
           <w:highlight w:val="yellow"/>
         </w:rPr>
         <w:t>Apparently the highpoint was not named until 1998</w:t>
       </w:r>
+      <w:r>
+        <w:rPr>
+          <w:b/>
+          <w:sz w:val="24"/>
+          <w:szCs w:val="24"/>
+        </w:rPr>
+        <w:t xml:space="preserve">.  </w:t>
+      </w:r>
+    </w:p>
+    <w:p>
+      <w:r>
+        <w:t xml:space="preserve">Sunday I had a Budget car reserved for 7:30 pm, but similar to Minneapolis a few weeks earlier the line to pick up the car was huge and it took an hour before I got it.  From </w:t>
+      </w:r>
+      <w:r>
+        <w:t xml:space="preserve">Chicago O'Hare International Airport </w:t>
+      </w:r>
+      <w:r>
+        <w:t xml:space="preserve">we drove 150 miles (2.5 hours) via I-90 and US 20 to Charles Mound highest point in Illinois.   </w:t>
+      </w:r>
+    </w:p>
+    <w:p>
+      <w:r>
+        <w:t xml:space="preserve">July 20, 2020, two days prior my wife and I had flown to Chicago from Utah.  The next day we spent looking around the windy city.  One thing that really stuck us, and that we agreed with, was how much more respectfully and seriously folks in Chicago seemed to take the ongoing Coronavirus pandemic.   One of our stops was the </w:t>
+      </w:r>
+      <w:r>
+        <w:t xml:space="preserve">Willis Tower (aka Sears Town) </w:t>
+      </w:r>
+      <w:r>
+        <w:t>were we took the</w:t>
+      </w:r>
+      <w:r>
+        <w:t xml:space="preserve"> sky deck</w:t>
+      </w:r>
+      <w:r>
+        <w:t xml:space="preserve">/ledge tour.  </w:t>
+      </w:r>
+      <w:r>
+        <w:t xml:space="preserve">It is interesting to note that the Willis </w:t>
+      </w:r>
+      <w:r>
+        <w:t xml:space="preserve">Tower </w:t>
+      </w:r>
+      <w:r>
+        <w:t xml:space="preserve">rises 1,450 feet, and has a ground elevation of 583 feet. </w:t>
+      </w:r>
+      <w:r>
+        <w:t>Meaning</w:t>
+      </w:r>
+      <w:r>
+        <w:t xml:space="preserve"> the top of the Sears Tower</w:t>
+      </w:r>
+      <w:r>
+        <w:t xml:space="preserve"> is</w:t>
+      </w:r>
+      <w:r>
+        <w:t xml:space="preserve"> at an elevation of 2,033 feet above sea level, nearly 800 feet higher than the natural highpoint of </w:t>
+      </w:r>
+      <w:r>
+        <w:t>Illinois</w:t>
+      </w:r>
+      <w:r>
+        <w:t>.</w:t>
+      </w:r>
+    </w:p>
+    <w:p>
+      <w:r>
+        <w:t xml:space="preserve">Charles Mound is on private property. In fact the </w:t>
+      </w:r>
+      <w:r>
+        <w:t>owners of Charles Mound</w:t>
+      </w:r>
+      <w:r>
+        <w:t xml:space="preserve">, Wayne and Jean </w:t>
+      </w:r>
+      <w:proofErr w:type="spellStart"/>
+      <w:r>
+        <w:t>Wuebbels</w:t>
+      </w:r>
+      <w:proofErr w:type="spellEnd"/>
+      <w:r>
+        <w:t xml:space="preserve"> have their home on the mound just a few hundred yards from the USGS markers. The land is rolling farming country with corn growing abundance this time of the year.  The land owners are kind enough to allow public visits but they set the dates and have a reputation of being very stick about only their set dates which typically are the first full weekends of June, July, August and September. </w:t>
+      </w:r>
+    </w:p>
+    <w:p>
+      <w:r>
+        <w:t xml:space="preserve">Even though Charles Mound is a gentle hill </w:t>
+      </w:r>
+      <w:r>
+        <w:t xml:space="preserve">I was surprised </w:t>
+      </w:r>
+      <w:r>
+        <w:t xml:space="preserve">with </w:t>
+      </w:r>
+      <w:r>
+        <w:t>its</w:t>
+      </w:r>
+      <w:r>
+        <w:t xml:space="preserve"> size, finding it rather large and a landmark I was able to pick out from several miles away.</w:t>
+      </w:r>
+    </w:p>
+    <w:p>
+      <w:r>
+        <w:t xml:space="preserve">The land owner do not allow driving up to the highpoint but instead allow </w:t>
+      </w:r>
+      <w:r>
+        <w:t>visitors to</w:t>
+      </w:r>
+      <w:r>
+        <w:t xml:space="preserve"> walk in on a farming track about a mile</w:t>
+      </w:r>
+      <w:r>
+        <w:t xml:space="preserve"> in length</w:t>
+      </w:r>
+      <w:r>
+        <w:t>.  Pets, thank goodness, are also not allow, nor is visiting after dark.</w:t>
+      </w:r>
+      <w:r>
+        <w:rPr>
+          <w:color w:val="FF0000"/>
+        </w:rPr>
+        <w:t xml:space="preserve">  Charles Mound is an actual hill, not just a flat spot like Hawkeye or Panorama Point which I didn’t expect.</w:t>
+      </w:r>
+      <w:r>
+        <w:t xml:space="preserve">   </w:t>
+      </w:r>
+    </w:p>
+    <w:p>
+      <w:r>
+        <w:rPr>
+          <w:highlight w:val="yellow"/>
+        </w:rPr>
+        <w:t>Unlike the rest of the state, Northwestern Illinois was spared by the glacial activity that flattened most of the Midwest. The area actually has some rolling hills, limestone bluffs and some very nice scenery.</w:t>
+      </w:r>
+    </w:p>
+    <w:p>
+      <w:r>
+        <w:t xml:space="preserve">There were a lot of cars parked along the road when we arrived an hour behind schedule due to the delay </w:t>
+      </w:r>
+      <w:r>
+        <w:t xml:space="preserve">picking up the rental </w:t>
+      </w:r>
+      <w:r>
+        <w:t xml:space="preserve">car.  And as we walked up the overgrown road several groups were coming down and one lone hiker passed us has he hiked up.  </w:t>
+      </w:r>
+    </w:p>
+    <w:p>
+      <w:r>
+        <w:t xml:space="preserve">We arrived on top to just the lone hiker who past us, and then after a while a couple guys appeared from the </w:t>
+      </w:r>
+      <w:r>
+        <w:t xml:space="preserve">behind the trees next to </w:t>
+      </w:r>
+      <w:r>
+        <w:t xml:space="preserve">highpoint.  There were two chairs at the highpoint which we used after the lone hiker left.  We mostly had the place to ourselves.  The weather was nice, no bugs around, and the views north were open and nice.  Just after we signed the summit register, another couple arrived and asked to sign it.  We gave them the chairs and after they left we moved the chairs into the shade and enjoyed the view for a while longer.  </w:t>
+      </w:r>
+    </w:p>
+    <w:p/>
+    <w:p>
+      <w:r>
+        <w:rPr>
+          <w:highlight w:val="yellow"/>
+        </w:rPr>
+        <w:t>There’s a geological marker at the top as well as a sign for the highest point put up by the owners. There’s also a register so you can sign their log book.</w:t>
+      </w:r>
+    </w:p>
+    <w:p>
       <w:bookmarkStart w:id="0" w:name="_GoBack"/>
       <w:bookmarkEnd w:id="0"/>
       <w:r>
         <w:rPr>
-          <w:b/>
-          <w:sz w:val="24"/>
-          <w:szCs w:val="24"/>
-        </w:rPr>
-        <w:t xml:space="preserve">.  </w:t>
+          <w:highlight w:val="yellow"/>
+        </w:rPr>
+        <w:t>In the end, the IL state highpoint experience is filled with easy, rolling hills and quiet country roads.</w:t>
+      </w:r>
+    </w:p>
+    <w:p>
+      <w:pPr>
+        <w:rPr>
+          <w:highlight w:val="yellow"/>
+        </w:rPr>
+      </w:pPr>
+      <w:r>
+        <w:rPr>
+          <w:highlight w:val="yellow"/>
+        </w:rPr>
+        <w:lastRenderedPageBreak/>
+        <w:t xml:space="preserve">The top of the hill is about 0.25 miles (400 m) from the Wisconsin border. The mound is within the </w:t>
+      </w:r>
+      <w:proofErr w:type="spellStart"/>
+      <w:r>
+        <w:rPr>
+          <w:highlight w:val="yellow"/>
+        </w:rPr>
+        <w:t>Driftless</w:t>
+      </w:r>
+      <w:proofErr w:type="spellEnd"/>
+      <w:r>
+        <w:rPr>
+          <w:highlight w:val="yellow"/>
+        </w:rPr>
+        <w:t xml:space="preserve"> </w:t>
+      </w:r>
+      <w:proofErr w:type="spellStart"/>
+      <w:r>
+        <w:rPr>
+          <w:highlight w:val="yellow"/>
+        </w:rPr>
+        <w:t>ARea</w:t>
+      </w:r>
+      <w:proofErr w:type="spellEnd"/>
+      <w:r>
+        <w:rPr>
+          <w:highlight w:val="yellow"/>
+        </w:rPr>
+        <w:t>.</w:t>
+      </w:r>
+    </w:p>
+    <w:p>
+      <w:pPr>
+        <w:rPr>
+          <w:highlight w:val="yellow"/>
+        </w:rPr>
+      </w:pPr>
+      <w:r>
+        <w:rPr>
+          <w:highlight w:val="yellow"/>
+        </w:rPr>
+        <w:t>Great views of the countryside from the top, most of which is actually in Wisconsin.</w:t>
+      </w:r>
+    </w:p>
+    <w:p>
+      <w:r>
+        <w:rPr>
+          <w:highlight w:val="yellow"/>
+        </w:rPr>
+        <w:t xml:space="preserve">The </w:t>
+      </w:r>
+      <w:proofErr w:type="spellStart"/>
+      <w:r>
+        <w:rPr>
+          <w:highlight w:val="yellow"/>
+        </w:rPr>
+        <w:t>Driftless</w:t>
+      </w:r>
+      <w:proofErr w:type="spellEnd"/>
+      <w:r>
+        <w:rPr>
+          <w:highlight w:val="yellow"/>
+        </w:rPr>
+        <w:t xml:space="preserve"> Area is a region in southwestern Wisconsin, southeastern Minnesota, northeastern Iowa, </w:t>
+      </w:r>
+      <w:proofErr w:type="gramStart"/>
+      <w:r>
+        <w:rPr>
+          <w:highlight w:val="yellow"/>
+        </w:rPr>
+        <w:t>and</w:t>
+      </w:r>
+      <w:proofErr w:type="gramEnd"/>
+      <w:r>
+        <w:rPr>
+          <w:highlight w:val="yellow"/>
+        </w:rPr>
+        <w:t xml:space="preserve"> the extreme northwestern corner of Illinois, of the American Midwest. The region escaped the flattening effects of glaciation during the last ice age and is consequently characterized by steep, forested ridges, deeply carved river valleys, and karst geology characterized by spring-fed waterfalls and cold-water trout streams. Ecologically, the </w:t>
+      </w:r>
+      <w:proofErr w:type="spellStart"/>
+      <w:r>
+        <w:rPr>
+          <w:highlight w:val="yellow"/>
+        </w:rPr>
+        <w:t>Driftless</w:t>
+      </w:r>
+      <w:proofErr w:type="spellEnd"/>
+      <w:r>
+        <w:rPr>
+          <w:highlight w:val="yellow"/>
+        </w:rPr>
+        <w:t xml:space="preserve"> Area's flora and fauna are more closely related to those of the Great Lakes region and New England than those of the broader Midwest and central Plains regions</w:t>
+      </w:r>
+      <w:r>
+        <w:t>.</w:t>
+      </w:r>
+    </w:p>
+    <w:p>
+      <w:r>
+        <w:rPr>
+          <w:highlight w:val="yellow"/>
+        </w:rPr>
+        <w:t xml:space="preserve">Charles Mound lives within the </w:t>
+      </w:r>
+      <w:proofErr w:type="spellStart"/>
+      <w:r>
+        <w:rPr>
+          <w:highlight w:val="yellow"/>
+        </w:rPr>
+        <w:t>Driftless</w:t>
+      </w:r>
+      <w:proofErr w:type="spellEnd"/>
+      <w:r>
+        <w:rPr>
+          <w:highlight w:val="yellow"/>
+        </w:rPr>
+        <w:t xml:space="preserve"> Area – a region that includes SW Wisconsin, SE Minnesota, NE Iowa and NW Illinois – which is known for its river valleys and rolling hills.</w:t>
       </w:r>
     </w:p>
     <w:p/>
+    <w:p/>
+    <w:p>
+      <w:r>
+        <w:t>When the next group arrived we headed down by walking on the</w:t>
+      </w:r>
+      <w:r>
+        <w:t xml:space="preserve"> mowed</w:t>
+      </w:r>
+      <w:r>
+        <w:t xml:space="preserve"> grass</w:t>
+      </w:r>
+      <w:r>
+        <w:t xml:space="preserve"> circling the trees</w:t>
+      </w:r>
+      <w:r>
+        <w:t xml:space="preserve"> where we saw the two guys mentioned above, and in so doing we saw the </w:t>
+      </w:r>
+      <w:proofErr w:type="spellStart"/>
+      <w:r>
+        <w:t>Wuebbels</w:t>
+      </w:r>
+      <w:proofErr w:type="spellEnd"/>
+      <w:r>
+        <w:t xml:space="preserve"> house.</w:t>
+      </w:r>
+    </w:p>
+    <w:p>
+      <w:r>
+        <w:rPr>
+          <w:highlight w:val="yellow"/>
+        </w:rPr>
+        <w:t>Charles Mound is the highest natural point in Illinois. (The highest point is the Willis Tower, formerly known as the Sears Tower.)</w:t>
+      </w:r>
+    </w:p>
+    <w:p>
+      <w:r>
+        <w:t>Anyways, we visited both highpoints (manmade and natural) on this trip.</w:t>
+      </w:r>
+    </w:p>
+    <w:p>
+      <w:r>
+        <w:t>On the hike back to the car we saw just a couple other parties</w:t>
+      </w:r>
+      <w:r>
+        <w:t xml:space="preserve"> heading</w:t>
+      </w:r>
+      <w:r>
+        <w:t xml:space="preserve"> up.  Nevertheless there were still a lot of cars on the road, many more than there were hikers around and I found that strange as there was no other apparent reason to be there.</w:t>
+      </w:r>
+    </w:p>
+    <w:p>
+      <w:r>
+        <w:t xml:space="preserve">From the highpoint of Illinois we drove the 12 miles or so to the historic tourist attraction town of Galena.  </w:t>
+      </w:r>
+    </w:p>
     <w:sectPr>
       <w:pgSz w:w="12240" w:h="15840"/>
       <w:pgMar w:top="1440" w:right="1440" w:bottom="1440" w:left="1440" w:header="720" w:footer="720" w:gutter="0"/>

</xml_diff>

<commit_message>
orazk question, and hp quiz
</commit_message>
<xml_diff>
--- a/Walter/TripReports/Book_31_40.docx
+++ b/Walter/TripReports/Book_31_40.docx
@@ -4869,31 +4869,60 @@
     </w:p>
     <w:p>
       <w:r>
+        <w:rPr>
+          <w:highlight w:val="yellow"/>
+        </w:rPr>
         <w:t>At 2,753-feet, Mount Magazine</w:t>
       </w:r>
       <w:r>
+        <w:rPr>
+          <w:highlight w:val="yellow"/>
+        </w:rPr>
         <w:t>’s</w:t>
       </w:r>
       <w:r>
-        <w:t xml:space="preserve"> </w:t>
-      </w:r>
-      <w:r>
-        <w:t>tallest</w:t>
-      </w:r>
-      <w:r>
-        <w:t xml:space="preserve"> peak “Signal Hill” </w:t>
-      </w:r>
-      <w:r>
+        <w:rPr>
+          <w:highlight w:val="yellow"/>
+        </w:rPr>
+        <w:t xml:space="preserve"> </w:t>
+      </w:r>
+      <w:r>
+        <w:rPr>
+          <w:highlight w:val="yellow"/>
+        </w:rPr>
+        <w:t xml:space="preserve">tallest peak “Signal Hill” </w:t>
+      </w:r>
+      <w:r>
+        <w:rPr>
+          <w:highlight w:val="yellow"/>
+        </w:rPr>
         <w:t xml:space="preserve">is Arkansas's highest </w:t>
       </w:r>
       <w:r>
-        <w:t>point</w:t>
-      </w:r>
-      <w:r>
-        <w:t xml:space="preserve"> as well as the highest point of the Ozark Plateau</w:t>
-      </w:r>
-      <w:r>
-        <w:t>, rising</w:t>
+        <w:rPr>
+          <w:highlight w:val="yellow"/>
+        </w:rPr>
+        <w:t>point as well as the highest point of the Ozark Plateau</w:t>
+      </w:r>
+      <w:r>
+        <w:t xml:space="preserve"> </w:t>
+      </w:r>
+      <w:bookmarkStart w:id="0" w:name="_GoBack"/>
+      <w:r>
+        <w:rPr>
+          <w:color w:val="FF0000"/>
+        </w:rPr>
+        <w:t>[is this true? What about the Boston Mountains???]</w:t>
+      </w:r>
+      <w:r>
+        <w:rPr>
+          <w:color w:val="FF0000"/>
+        </w:rPr>
+        <w:t xml:space="preserve">, </w:t>
+      </w:r>
+      <w:bookmarkEnd w:id="0"/>
+      <w:r>
+        <w:t>rising</w:t>
       </w:r>
       <w:r>
         <w:t xml:space="preserve"> over 2,200 feet above the surrounding valleys.</w:t>
@@ -5088,7 +5117,11 @@
         <w:t>encircling Signal Knob</w:t>
       </w:r>
       <w:r>
-        <w:t>, past the Lodge and back to the visitor center before leaving the area and heading deeper into Arkansas toward Hot Spring National Park</w:t>
+        <w:t xml:space="preserve">, past the Lodge and back to the visitor center before leaving the area and heading deeper into Arkansas toward </w:t>
+      </w:r>
+      <w:r>
+        <w:lastRenderedPageBreak/>
+        <w:t>Hot Spring National Park</w:t>
       </w:r>
       <w:r>
         <w:t xml:space="preserve"> soon connecting with highway 7 a designated </w:t>
@@ -5603,7 +5636,11 @@
         <w:t xml:space="preserve"> miles outside of</w:t>
       </w:r>
       <w:r>
-        <w:t xml:space="preserve"> Bienville, Louisiana where the one mile hike to the third lowest US State highpoint begins.</w:t>
+        <w:t xml:space="preserve"> Bienville, Louisiana where the one mile </w:t>
+      </w:r>
+      <w:r>
+        <w:lastRenderedPageBreak/>
+        <w:t>hike to the third lowest US State highpoint begins.</w:t>
       </w:r>
       <w:r>
         <w:t xml:space="preserve">  </w:t>
@@ -5615,17 +5652,396 @@
         <w:t xml:space="preserve">ne else was around on a Monday afternoon </w:t>
       </w:r>
       <w:r>
-        <w:t xml:space="preserve">just </w:t>
+        <w:t>just shy of 2:30</w:t>
+      </w:r>
+      <w:r>
+        <w:t xml:space="preserve"> pm</w:t>
+      </w:r>
+      <w:r>
+        <w:t xml:space="preserve"> when I arrived</w:t>
+      </w:r>
+      <w:r>
+        <w:t>.</w:t>
+      </w:r>
+      <w:r>
+        <w:t xml:space="preserve">  </w:t>
+      </w:r>
+      <w:r>
+        <w:t xml:space="preserve">Escaping </w:t>
+      </w:r>
+      <w:r>
+        <w:t xml:space="preserve">the car I found the day to be hot and humid as I set off </w:t>
+      </w:r>
+      <w:r>
+        <w:t xml:space="preserve">practically </w:t>
+      </w:r>
+      <w:r>
+        <w:t>due north toward the 535 foot highpoint.</w:t>
+      </w:r>
+    </w:p>
+    <w:p>
+      <w:r>
+        <w:t xml:space="preserve">The route initially follows the gated dirt road labeled as Parish Road 37 on detailed maps for about half a mile where just prior to the false summit it reaches a Y.  The right fork of the Y heads to a </w:t>
+      </w:r>
+      <w:r>
+        <w:t>clear cut open area and the left fork continues on</w:t>
+      </w:r>
+      <w:r>
+        <w:t xml:space="preserve"> to </w:t>
+      </w:r>
+      <w:r>
+        <w:t>the state highpoint skirting the false summit to its west en route.</w:t>
+      </w:r>
+      <w:r>
+        <w:t xml:space="preserve">  </w:t>
+      </w:r>
+    </w:p>
+    <w:p>
+      <w:r>
+        <w:t>By 3 pm I had</w:t>
+      </w:r>
+      <w:r>
+        <w:t xml:space="preserve"> gain</w:t>
+      </w:r>
+      <w:r>
+        <w:t xml:space="preserve">ed the </w:t>
+      </w:r>
+      <w:r>
+        <w:t>160 feet f</w:t>
+      </w:r>
+      <w:r>
+        <w:t xml:space="preserve">rom the trailhead to the summit where I faced a large </w:t>
+      </w:r>
+      <w:r>
+        <w:t>sign</w:t>
+      </w:r>
+      <w:r>
+        <w:t xml:space="preserve"> under a small roof declaring </w:t>
+      </w:r>
+      <w:r>
+        <w:t>“</w:t>
+      </w:r>
+      <w:r>
+        <w:t xml:space="preserve">Driskill Mountain Elevation 535 </w:t>
+      </w:r>
+      <w:r>
+        <w:t>ft.</w:t>
+      </w:r>
+      <w:r>
+        <w:t>”</w:t>
+      </w:r>
+      <w:r>
+        <w:t xml:space="preserve">  Below the name and elevation banner was a table of sorts</w:t>
+      </w:r>
+      <w:r>
+        <w:t xml:space="preserve"> above which was a photo of Jack Longacre the founder of the Highpointer Club, and an arrow pointing to an overlook of Jordan Mountain.</w:t>
+      </w:r>
+      <w:r>
+        <w:t xml:space="preserve">  To the right of the roofed sign was a pile of stone which I believe is the old marker of the summit.  After getting a few photographs at the summit I wandered over to the overlook where I found two highpointer benches but not much of a view.  On the hike in and all around the area were signs of recent strong winds from Hurricane Laura which had destroyed parts of Louisiana just days before.</w:t>
+      </w:r>
+    </w:p>
+    <w:p>
+      <w:r>
+        <w:t>Returning to the highpoint I wander around in the woods admiring the tall, skinny, and mostly limbless pine trees covering the peak.</w:t>
+      </w:r>
+      <w:r>
+        <w:t xml:space="preserve">  On the drive to the trailhead I had encountered a few logging trucks, and I wondered if these tall pine trees where what enticed significant logging operation in the immediate area. </w:t>
+      </w:r>
+      <w:r>
+        <w:t xml:space="preserve"> On the hike</w:t>
+      </w:r>
+      <w:r>
+        <w:t xml:space="preserve"> out</w:t>
+      </w:r>
+      <w:r>
+        <w:t xml:space="preserve"> I opted to follow the blue blazed path over the 515 foot false summit necessitating the</w:t>
+      </w:r>
+      <w:r>
+        <w:t xml:space="preserve"> </w:t>
+      </w:r>
+      <w:r>
+        <w:t xml:space="preserve">purging of many spider webs </w:t>
+      </w:r>
+      <w:r>
+        <w:t>along</w:t>
+      </w:r>
+      <w:r>
+        <w:t xml:space="preserve"> the less commonly used </w:t>
+      </w:r>
+      <w:r>
+        <w:t>way</w:t>
+      </w:r>
+      <w:r>
+        <w:t xml:space="preserve">.  </w:t>
+      </w:r>
+    </w:p>
+    <w:p>
+      <w:r>
+        <w:t>Finding myself back</w:t>
+      </w:r>
+      <w:r>
+        <w:t xml:space="preserve"> at</w:t>
+      </w:r>
+      <w:r>
+        <w:t xml:space="preserve"> my rental car about fifteen minutes before four o’clock, it was clear I had plenty of time</w:t>
+      </w:r>
+      <w:r>
+        <w:t xml:space="preserve"> left in the day</w:t>
+      </w:r>
+      <w:r>
+        <w:t xml:space="preserve"> to reach the Marathon campground located in the B</w:t>
+      </w:r>
+      <w:r>
+        <w:t>ienville National Forest about fifty</w:t>
+      </w:r>
+      <w:r>
+        <w:t xml:space="preserve"> miles east of Jackson Mississippi </w:t>
+      </w:r>
+      <w:r>
+        <w:t>off</w:t>
+      </w:r>
+      <w:r>
+        <w:t xml:space="preserve"> Interstate 20.</w:t>
+      </w:r>
+      <w:r>
+        <w:t xml:space="preserve">  It ended up being after sunset when I arrived at the campground only to be notified that tent camping currently was not allowed.  Roughing it in the woods around the campground wasn’t feasible due to the excessive thickness of the forest, and so I accepted that I was in for a</w:t>
+      </w:r>
+      <w:r>
+        <w:t>n even</w:t>
+      </w:r>
+      <w:r>
+        <w:t xml:space="preserve"> long</w:t>
+      </w:r>
+      <w:r>
+        <w:t>er</w:t>
+      </w:r>
+      <w:r>
+        <w:t xml:space="preserve"> day </w:t>
+      </w:r>
+      <w:r>
+        <w:t xml:space="preserve">and would need </w:t>
+      </w:r>
+      <w:r>
+        <w:t>to continue on into Alabama.</w:t>
+      </w:r>
+    </w:p>
+    <w:p>
+      <w:r>
+        <w:t xml:space="preserve">The next objective on my six highpoint 2350 mile trip was Britton Hill Florida, and my road atlas showed camping at State Park </w:t>
+      </w:r>
+      <w:r>
+        <w:t>Chickasaw near</w:t>
+      </w:r>
+      <w:r>
+        <w:t xml:space="preserve"> Providence Alabama on route.  </w:t>
+      </w:r>
+      <w:r>
+        <w:t xml:space="preserve"> I found </w:t>
+      </w:r>
+      <w:r>
+        <w:t>the park</w:t>
+      </w:r>
+      <w:r>
+        <w:t xml:space="preserve"> around </w:t>
+      </w:r>
+      <w:r>
+        <w:t>one o’clock in the morning</w:t>
+      </w:r>
+      <w:r>
+        <w:t xml:space="preserve">, but the gate was locked and it obviously no longer allowed camping.  Luckily as I continued on highway 28 I found it to be very rural and </w:t>
+      </w:r>
+      <w:r>
+        <w:t>out of necessity I just</w:t>
+      </w:r>
+      <w:r>
+        <w:t xml:space="preserve"> </w:t>
+      </w:r>
+      <w:r>
+        <w:t>decided to hide</w:t>
+      </w:r>
+      <w:r>
+        <w:t xml:space="preserve"> behind some trees on the side of the highway and set up my tent</w:t>
+      </w:r>
+      <w:r>
+        <w:t xml:space="preserve"> to catch a few hours of overdue sleep</w:t>
+      </w:r>
+      <w:r>
+        <w:t xml:space="preserve">. The less involved option of simply </w:t>
+      </w:r>
+      <w:r>
+        <w:t xml:space="preserve">sleeping in the car was not practical due to the heat and humidity.  </w:t>
+      </w:r>
+    </w:p>
+    <w:p/>
+    <w:p>
+      <w:pPr>
+        <w:rPr>
+          <w:b/>
+          <w:sz w:val="24"/>
+          <w:szCs w:val="24"/>
+        </w:rPr>
+      </w:pPr>
+      <w:r>
+        <w:rPr>
+          <w:b/>
+          <w:sz w:val="24"/>
+          <w:szCs w:val="24"/>
+        </w:rPr>
+        <w:t>Britton Hill</w:t>
+      </w:r>
+      <w:r>
+        <w:rPr>
+          <w:b/>
+          <w:sz w:val="24"/>
+          <w:szCs w:val="24"/>
+        </w:rPr>
+        <w:t>,</w:t>
+      </w:r>
+      <w:r>
+        <w:rPr>
+          <w:b/>
+          <w:sz w:val="24"/>
+          <w:szCs w:val="24"/>
+        </w:rPr>
+        <w:t xml:space="preserve"> FL, 345 </w:t>
+      </w:r>
+      <w:r>
+        <w:rPr>
+          <w:b/>
+          <w:sz w:val="24"/>
+          <w:szCs w:val="24"/>
+        </w:rPr>
+        <w:t>ft. –</w:t>
+      </w:r>
+      <w:r>
+        <w:rPr>
+          <w:b/>
+          <w:sz w:val="24"/>
+          <w:szCs w:val="24"/>
+        </w:rPr>
+        <w:t xml:space="preserve"> September 1, 2020, HP #40</w:t>
+      </w:r>
+      <w:r>
+        <w:rPr>
+          <w:b/>
+          <w:sz w:val="24"/>
+          <w:szCs w:val="24"/>
+        </w:rPr>
+        <w:t>:</w:t>
+      </w:r>
+      <w:r>
+        <w:rPr>
+          <w:b/>
+          <w:sz w:val="24"/>
+          <w:szCs w:val="24"/>
+        </w:rPr>
+        <w:t xml:space="preserve">  </w:t>
+      </w:r>
+      <w:r>
+        <w:rPr>
+          <w:b/>
+          <w:sz w:val="24"/>
+          <w:szCs w:val="24"/>
+        </w:rPr>
+        <w:t>It’s not a mountain for sure, and it isn’t even much a hill, in fact Britton Hill is lower than sixteen other states lowest points</w:t>
+      </w:r>
+      <w:r>
+        <w:rPr>
+          <w:b/>
+          <w:sz w:val="24"/>
+          <w:szCs w:val="24"/>
+        </w:rPr>
+        <w:t xml:space="preserve">.  </w:t>
+      </w:r>
+    </w:p>
+    <w:p>
+      <w:r>
+        <w:t xml:space="preserve">Prior </w:t>
+      </w:r>
+      <w:r>
+        <w:t>to visiting the highest point of the Sunshine State</w:t>
+      </w:r>
+      <w:r>
+        <w:t xml:space="preserve">, I had no idea </w:t>
+      </w:r>
+      <w:r>
+        <w:t>of the</w:t>
+      </w:r>
+      <w:r>
+        <w:t xml:space="preserve"> confusion surrounding </w:t>
+      </w:r>
+      <w:r>
+        <w:t>this</w:t>
+      </w:r>
+      <w:r>
+        <w:t xml:space="preserve"> highpoint.  </w:t>
+      </w:r>
+      <w:r>
+        <w:t xml:space="preserve">For me the confusion started with the fact that nothing at the highpoint uses the name Britton Hill – everything denoting the </w:t>
+      </w:r>
+      <w:r>
+        <w:t>spot</w:t>
+      </w:r>
+      <w:r>
+        <w:t xml:space="preserve"> uses the name Lakewood Park.  </w:t>
+      </w:r>
+      <w:r>
+        <w:t>Within Lakewood Park</w:t>
+      </w:r>
+      <w:r>
+        <w:t xml:space="preserve"> there is a sizable granite marker as well as two separate signs pronouncing Lakewood Park</w:t>
+      </w:r>
+      <w:r>
+        <w:t xml:space="preserve"> as the</w:t>
+      </w:r>
+      <w:r>
+        <w:t xml:space="preserve"> highest point at 345 feet. </w:t>
+      </w:r>
+      <w:r>
+        <w:t>Looking into this upon my return I found people who claim the</w:t>
+      </w:r>
+      <w:r>
+        <w:t xml:space="preserve"> granite</w:t>
+      </w:r>
+      <w:r>
+        <w:t xml:space="preserve"> mark</w:t>
+      </w:r>
+      <w:r>
+        <w:t>er</w:t>
+      </w:r>
+      <w:r>
+        <w:t xml:space="preserve"> isn’t at the </w:t>
+      </w:r>
+      <w:r>
+        <w:t>highest point of the State</w:t>
+      </w:r>
+      <w:r>
+        <w:t xml:space="preserve">, and </w:t>
+      </w:r>
+      <w:r>
+        <w:t>others inferring</w:t>
+      </w:r>
+      <w:r>
+        <w:t xml:space="preserve"> </w:t>
+      </w:r>
+      <w:r>
+        <w:t xml:space="preserve">the </w:t>
+      </w:r>
+      <w:r>
+        <w:t xml:space="preserve">area hasn’t been </w:t>
+      </w:r>
+      <w:r>
+        <w:t xml:space="preserve">officially </w:t>
+      </w:r>
+      <w:r>
+        <w:t xml:space="preserve">surveyed by the </w:t>
+      </w:r>
+      <w:r>
+        <w:t xml:space="preserve">United </w:t>
       </w:r>
       <w:r>
         <w:lastRenderedPageBreak/>
-        <w:t>shy of 2:30</w:t>
-      </w:r>
-      <w:r>
-        <w:t xml:space="preserve"> pm</w:t>
-      </w:r>
-      <w:r>
-        <w:t xml:space="preserve"> when I arrived</w:t>
+        <w:t>States Government</w:t>
       </w:r>
       <w:r>
         <w:t>.</w:t>
@@ -5634,916 +6050,492 @@
         <w:t xml:space="preserve">  </w:t>
       </w:r>
       <w:r>
-        <w:t xml:space="preserve">Escaping </w:t>
-      </w:r>
-      <w:r>
-        <w:t xml:space="preserve">the car I found the day to be hot and humid as I set off </w:t>
-      </w:r>
-      <w:r>
-        <w:t xml:space="preserve">practically </w:t>
-      </w:r>
-      <w:r>
-        <w:t>due north toward the 535 foot highpoint.</w:t>
-      </w:r>
-    </w:p>
-    <w:p>
-      <w:r>
-        <w:t xml:space="preserve">The route initially follows the gated dirt road labeled as Parish Road 37 on detailed maps for about half a mile where just prior to the false summit it reaches a Y.  The right fork of the Y heads to a </w:t>
-      </w:r>
-      <w:r>
-        <w:t>clear cut open area and the left fork continues on</w:t>
-      </w:r>
-      <w:r>
-        <w:t xml:space="preserve"> to </w:t>
-      </w:r>
-      <w:r>
-        <w:t>the state highpoint skirting the false summit to its west en route.</w:t>
-      </w:r>
-      <w:r>
-        <w:t xml:space="preserve">  </w:t>
-      </w:r>
-    </w:p>
-    <w:p>
-      <w:r>
-        <w:t>By 3 pm I had</w:t>
-      </w:r>
-      <w:r>
-        <w:t xml:space="preserve"> gain</w:t>
-      </w:r>
-      <w:r>
-        <w:t xml:space="preserve">ed the </w:t>
-      </w:r>
-      <w:r>
-        <w:t>160 feet f</w:t>
-      </w:r>
-      <w:r>
-        <w:t xml:space="preserve">rom the trailhead to the summit where I faced a large </w:t>
-      </w:r>
-      <w:r>
-        <w:t>sign</w:t>
-      </w:r>
-      <w:r>
-        <w:t xml:space="preserve"> under a small roof declaring </w:t>
-      </w:r>
-      <w:r>
-        <w:t>“</w:t>
-      </w:r>
-      <w:r>
-        <w:t xml:space="preserve">Driskill Mountain Elevation 535 </w:t>
-      </w:r>
-      <w:r>
-        <w:t>ft.</w:t>
-      </w:r>
-      <w:r>
-        <w:t>”</w:t>
-      </w:r>
-      <w:r>
-        <w:t xml:space="preserve">  Below the name and elevation banner was a table of sorts</w:t>
-      </w:r>
-      <w:r>
-        <w:t xml:space="preserve"> above which was a photo of Jack Longacre the founder of the Highpointer Club, and an arrow pointing to an overlook of Jordan Mountain.</w:t>
-      </w:r>
-      <w:r>
-        <w:t xml:space="preserve">  To the right of the roofed sign was a pile of stone which I believe is the old marker of the summit.  After getting a few photographs at the summit I wandered over to the overlook where I found two highpointer benches but not much of a view.  On the hike in and all around the area were signs of recent strong winds from Hurricane Laura which had destroyed parts of Louisiana just days before.</w:t>
-      </w:r>
-    </w:p>
-    <w:p>
-      <w:r>
-        <w:t>Returning to the highpoint I wander around in the woods admiring the tall, skinny, and mostly limbless pine trees covering the peak.</w:t>
-      </w:r>
-      <w:r>
-        <w:t xml:space="preserve">  On the drive to the trailhead I had encountered a few logging trucks, and I wondered if these tall pine trees where what enticed significant logging operation in the immediate area. </w:t>
-      </w:r>
-      <w:r>
-        <w:t xml:space="preserve"> On the hike</w:t>
+        <w:t>As well, s</w:t>
+      </w:r>
+      <w:r>
+        <w:t xml:space="preserve">ome </w:t>
+      </w:r>
+      <w:r>
+        <w:t xml:space="preserve">declare </w:t>
+      </w:r>
+      <w:r>
+        <w:t xml:space="preserve">Britton </w:t>
+      </w:r>
+      <w:r>
+        <w:t>Hill</w:t>
+      </w:r>
+      <w:r>
+        <w:t xml:space="preserve"> is located within Lakewood Park</w:t>
+      </w:r>
+      <w:r>
+        <w:t xml:space="preserve"> and others state Lakewood Park is located on Britton Hill</w:t>
+      </w:r>
+      <w:r>
+        <w:t>.</w:t>
+      </w:r>
+      <w:r>
+        <w:t xml:space="preserve"> </w:t>
+      </w:r>
+      <w:r>
+        <w:t xml:space="preserve"> </w:t>
+      </w:r>
+      <w:r>
+        <w:t>Also, n</w:t>
+      </w:r>
+      <w:r>
+        <w:t xml:space="preserve">o two sources </w:t>
+      </w:r>
+      <w:r>
+        <w:t xml:space="preserve">seem to agree on the highpoints </w:t>
+      </w:r>
+      <w:r>
+        <w:t>latitude and longitude coordinates</w:t>
+      </w:r>
+      <w:r>
+        <w:t xml:space="preserve">.  </w:t>
+      </w:r>
+      <w:r>
+        <w:t>One source even claims the</w:t>
+      </w:r>
+      <w:r>
+        <w:t xml:space="preserve"> true</w:t>
+      </w:r>
+      <w:r>
+        <w:t xml:space="preserve"> highpoint is</w:t>
+      </w:r>
+      <w:r>
+        <w:t xml:space="preserve"> located</w:t>
+      </w:r>
+      <w:r>
+        <w:t xml:space="preserve"> 30 yards west-southwest of the granite marker which by my reckonings would place it inside the park’s public restroom. </w:t>
+      </w:r>
+      <w:r>
+        <w:t>Further adding to the confusion are t</w:t>
+      </w:r>
+      <w:r>
+        <w:t xml:space="preserve">hose </w:t>
+      </w:r>
+      <w:r>
+        <w:t xml:space="preserve">trusting </w:t>
+      </w:r>
+      <w:r>
+        <w:t>Digital</w:t>
+      </w:r>
+      <w:r>
+        <w:t xml:space="preserve"> Elevation Models </w:t>
+      </w:r>
+      <w:r>
+        <w:t>with</w:t>
+      </w:r>
+      <w:r>
+        <w:t xml:space="preserve"> Lidar </w:t>
+      </w:r>
+      <w:r>
+        <w:t>who</w:t>
+      </w:r>
+      <w:r>
+        <w:t xml:space="preserve"> </w:t>
+      </w:r>
+      <w:r>
+        <w:t xml:space="preserve">go as far as claiming the highpoint is outside of the boundaries of </w:t>
+      </w:r>
+      <w:r>
+        <w:t xml:space="preserve">Lakewood Park. </w:t>
+      </w:r>
+    </w:p>
+    <w:p>
+      <w:r>
+        <w:t>To try and make sense out of all these contradictions</w:t>
+      </w:r>
+      <w:r>
+        <w:t xml:space="preserve"> I decided to simply tu</w:t>
+      </w:r>
+      <w:r>
+        <w:t xml:space="preserve">rn to ACME Mapper 2.2 and see </w:t>
+      </w:r>
+      <w:r>
+        <w:t>what I could figure</w:t>
       </w:r>
       <w:r>
         <w:t xml:space="preserve"> out</w:t>
       </w:r>
       <w:r>
-        <w:t xml:space="preserve"> I opted to follow the blue blazed path over the 515 foot false summit necessitating the</w:t>
-      </w:r>
-      <w:r>
-        <w:t xml:space="preserve"> </w:t>
-      </w:r>
-      <w:r>
-        <w:t xml:space="preserve">purging of many spider webs </w:t>
-      </w:r>
-      <w:r>
-        <w:t>along</w:t>
-      </w:r>
-      <w:r>
-        <w:t xml:space="preserve"> the less commonly used </w:t>
-      </w:r>
-      <w:r>
-        <w:t>way</w:t>
+        <w:t xml:space="preserve"> from a </w:t>
+      </w:r>
+      <w:r>
+        <w:t xml:space="preserve">simple straightforward </w:t>
+      </w:r>
+      <w:r>
+        <w:t>map</w:t>
+      </w:r>
+      <w:r>
+        <w:t xml:space="preserve">. </w:t>
+      </w:r>
+      <w:r>
+        <w:t>From the contour lines one can clearly pick out Britton Hill with a summit plateau of roughly a half mile</w:t>
+      </w:r>
+      <w:r>
+        <w:t xml:space="preserve"> in length</w:t>
+      </w:r>
+      <w:r>
+        <w:t xml:space="preserve"> by </w:t>
+      </w:r>
+      <w:r>
+        <w:t xml:space="preserve">257 yards </w:t>
+      </w:r>
+      <w:r>
+        <w:t>wide</w:t>
+      </w:r>
+      <w:r>
+        <w:t xml:space="preserve"> -- b</w:t>
+      </w:r>
+      <w:r>
+        <w:t>y plateau I mean</w:t>
+      </w:r>
+      <w:r>
+        <w:t xml:space="preserve"> the</w:t>
+      </w:r>
+      <w:r>
+        <w:t xml:space="preserve"> </w:t>
+      </w:r>
+      <w:r>
+        <w:t xml:space="preserve">area within </w:t>
+      </w:r>
+      <w:r>
+        <w:t>the greatest ele</w:t>
+      </w:r>
+      <w:r>
+        <w:t>vation contour line of the hill (in this case that contour line denotes</w:t>
+      </w:r>
+      <w:r>
+        <w:t xml:space="preserve"> an elevation of </w:t>
+      </w:r>
+      <w:r>
+        <w:t>340 feet</w:t>
+      </w:r>
+      <w:r>
+        <w:t>)</w:t>
       </w:r>
       <w:r>
         <w:t xml:space="preserve">.  </w:t>
       </w:r>
-    </w:p>
-    <w:p>
-      <w:r>
-        <w:t>Finding myself back</w:t>
-      </w:r>
-      <w:r>
-        <w:t xml:space="preserve"> at</w:t>
-      </w:r>
-      <w:r>
-        <w:t xml:space="preserve"> my rental car about fifteen minutes before four o’clock, it was clear I had plenty of time</w:t>
-      </w:r>
-      <w:r>
-        <w:t xml:space="preserve"> left in the day</w:t>
-      </w:r>
-      <w:r>
-        <w:t xml:space="preserve"> to reach the Marathon campground located in the B</w:t>
-      </w:r>
-      <w:r>
-        <w:t>ienville National Forest about fifty</w:t>
-      </w:r>
-      <w:r>
-        <w:t xml:space="preserve"> miles east of Jackson Mississippi </w:t>
-      </w:r>
-      <w:r>
-        <w:t>off</w:t>
-      </w:r>
-      <w:r>
-        <w:t xml:space="preserve"> Interstate 20.</w:t>
-      </w:r>
-      <w:r>
-        <w:t xml:space="preserve">  It ended up being after sunset when I arrived at the campground only to be notified that tent camping currently was not allowed.  Roughing it in the woods around the campground wasn’t feasible due to the excessive thickness of the forest, and so I accepted that I was in for a</w:t>
-      </w:r>
-      <w:r>
-        <w:t>n even</w:t>
-      </w:r>
-      <w:r>
-        <w:t xml:space="preserve"> long</w:t>
-      </w:r>
-      <w:r>
-        <w:t>er</w:t>
-      </w:r>
-      <w:r>
-        <w:t xml:space="preserve"> day </w:t>
-      </w:r>
-      <w:r>
-        <w:t xml:space="preserve">and would need </w:t>
-      </w:r>
-      <w:r>
-        <w:t>to continue on into Alabama.</w:t>
-      </w:r>
-    </w:p>
-    <w:p>
-      <w:r>
-        <w:t xml:space="preserve">The next objective on my six highpoint 2350 mile trip was Britton Hill Florida, and my road atlas showed camping at State Park </w:t>
-      </w:r>
-      <w:r>
-        <w:t>Chickasaw near</w:t>
-      </w:r>
-      <w:r>
-        <w:t xml:space="preserve"> Providence Alabama on route.  </w:t>
-      </w:r>
-      <w:r>
-        <w:t xml:space="preserve"> I found </w:t>
-      </w:r>
-      <w:r>
-        <w:t>the park</w:t>
-      </w:r>
-      <w:r>
-        <w:t xml:space="preserve"> around </w:t>
-      </w:r>
-      <w:r>
-        <w:t>one o’clock in the morning</w:t>
-      </w:r>
-      <w:r>
-        <w:t xml:space="preserve">, but the gate was locked and it obviously no longer allowed camping.  Luckily as I continued on highway 28 I found it to be very rural and </w:t>
-      </w:r>
-      <w:r>
-        <w:t>out of necessity I just</w:t>
-      </w:r>
-      <w:r>
-        <w:t xml:space="preserve"> </w:t>
-      </w:r>
-      <w:r>
-        <w:t>decided to hide</w:t>
-      </w:r>
-      <w:r>
-        <w:t xml:space="preserve"> behind some trees on the side of the highway and set up my tent</w:t>
-      </w:r>
-      <w:r>
-        <w:t xml:space="preserve"> to catch a few hours of overdue sleep</w:t>
-      </w:r>
-      <w:r>
-        <w:t xml:space="preserve">. The less involved option of simply </w:t>
-      </w:r>
-      <w:r>
-        <w:t xml:space="preserve">sleeping in the car was not practical due to the heat and humidity.  </w:t>
-      </w:r>
-    </w:p>
-    <w:p/>
-    <w:p>
-      <w:pPr>
-        <w:rPr>
-          <w:b/>
-          <w:sz w:val="24"/>
-          <w:szCs w:val="24"/>
-        </w:rPr>
-      </w:pPr>
-      <w:r>
-        <w:rPr>
-          <w:b/>
-          <w:sz w:val="24"/>
-          <w:szCs w:val="24"/>
-        </w:rPr>
+      <w:r>
+        <w:t xml:space="preserve">On the southern end </w:t>
+      </w:r>
+      <w:r>
+        <w:t xml:space="preserve">of the hill </w:t>
+      </w:r>
+      <w:r>
+        <w:t>(but not all the way to the south)</w:t>
+      </w:r>
+      <w:r>
+        <w:t>,</w:t>
+      </w:r>
+      <w:r>
+        <w:t xml:space="preserve"> </w:t>
+      </w:r>
+      <w:r>
+        <w:t>extending beyond the summit plateau</w:t>
+      </w:r>
+      <w:r>
+        <w:t xml:space="preserve"> width</w:t>
+      </w:r>
+      <w:r>
+        <w:t xml:space="preserve">, </w:t>
+      </w:r>
+      <w:r>
+        <w:t xml:space="preserve">is an area bordered by county highway 285 </w:t>
+      </w:r>
+      <w:r>
+        <w:t xml:space="preserve">to </w:t>
+      </w:r>
+      <w:r>
+        <w:t xml:space="preserve">the </w:t>
+      </w:r>
+      <w:r>
+        <w:t>east</w:t>
+      </w:r>
+      <w:r>
+        <w:t xml:space="preserve"> and extending 400 yards </w:t>
+      </w:r>
+      <w:r>
+        <w:t>west</w:t>
+      </w:r>
+      <w:r>
+        <w:t xml:space="preserve"> with a width of 225 yards constituting Lakewood Park</w:t>
+      </w:r>
+      <w:r>
+        <w:t xml:space="preserve"> </w:t>
+      </w:r>
+      <w:r>
+        <w:t xml:space="preserve">-- </w:t>
+      </w:r>
+      <w:r>
+        <w:t>marking it</w:t>
+      </w:r>
+      <w:r>
+        <w:t xml:space="preserve"> clear that </w:t>
+      </w:r>
+      <w:r>
+        <w:t>Lakewood Park is located on Britton Hill (and not vice versa</w:t>
+      </w:r>
+      <w:r>
+        <w:t xml:space="preserve">).  </w:t>
+      </w:r>
+      <w:r>
+        <w:t xml:space="preserve">As mentioned </w:t>
+      </w:r>
+      <w:r>
+        <w:t xml:space="preserve">Lakewood Park </w:t>
+      </w:r>
+      <w:r>
+        <w:t>is home to</w:t>
+      </w:r>
+      <w:r>
+        <w:t xml:space="preserve"> </w:t>
+      </w:r>
+      <w:r>
+        <w:t>a thick</w:t>
+      </w:r>
+      <w:r>
+        <w:t xml:space="preserve"> granite highpoint marker</w:t>
+      </w:r>
+      <w:r>
+        <w:t xml:space="preserve"> roughly three and a half feet tall, with a not quite square </w:t>
+      </w:r>
+      <w:r>
+        <w:t>cross-section two to two and a half feet in length.  This marker</w:t>
+      </w:r>
+      <w:r>
+        <w:t xml:space="preserve"> is</w:t>
+      </w:r>
+      <w:r>
+        <w:t xml:space="preserve"> located one hundred or so steps from the parking lot and about 36 steps from the restroom</w:t>
+      </w:r>
+      <w:r>
+        <w:t xml:space="preserve">. </w:t>
+      </w:r>
+      <w:r>
+        <w:t xml:space="preserve"> It seems to me</w:t>
+      </w:r>
+      <w:r>
+        <w:t xml:space="preserve"> that much of the forty-six</w:t>
+      </w:r>
+      <w:r>
+        <w:t xml:space="preserve"> acre plateau of </w:t>
+      </w:r>
+      <w:r>
         <w:t>Britton Hill</w:t>
       </w:r>
       <w:r>
-        <w:rPr>
-          <w:b/>
-          <w:sz w:val="24"/>
-          <w:szCs w:val="24"/>
-        </w:rPr>
+        <w:t>, being very flat indeed, is at an elevation of</w:t>
+      </w:r>
+      <w:r>
+        <w:t xml:space="preserve"> </w:t>
+      </w:r>
+      <w:r>
+        <w:t>345 feet</w:t>
+      </w:r>
+      <w:r>
+        <w:t xml:space="preserve"> </w:t>
+      </w:r>
+      <w:r>
+        <w:t>and</w:t>
+      </w:r>
+      <w:r>
+        <w:t xml:space="preserve"> as such</w:t>
+      </w:r>
+      <w:r>
+        <w:t xml:space="preserve"> </w:t>
+      </w:r>
+      <w:r>
+        <w:t xml:space="preserve">the hill </w:t>
+      </w:r>
+      <w:r>
+        <w:t xml:space="preserve">top </w:t>
+      </w:r>
+      <w:r>
+        <w:t xml:space="preserve">does not </w:t>
+      </w:r>
+      <w:r>
+        <w:t xml:space="preserve">contain a </w:t>
+      </w:r>
+      <w:r>
+        <w:t xml:space="preserve">single pinnacle.  So </w:t>
+      </w:r>
+      <w:r>
+        <w:t>whether</w:t>
+      </w:r>
+      <w:r>
+        <w:t xml:space="preserve"> the </w:t>
+      </w:r>
+      <w:r>
+        <w:t>location</w:t>
+      </w:r>
+      <w:r>
+        <w:t xml:space="preserve"> of the granite </w:t>
+      </w:r>
+      <w:r>
+        <w:t xml:space="preserve">monument </w:t>
+      </w:r>
+      <w:r>
+        <w:t xml:space="preserve">corresponds with an official </w:t>
+      </w:r>
+      <w:r>
+        <w:t xml:space="preserve">United States </w:t>
+      </w:r>
+      <w:r>
+        <w:t>Government</w:t>
+      </w:r>
+      <w:r>
+        <w:t xml:space="preserve"> survey</w:t>
+      </w:r>
+      <w:r>
+        <w:t xml:space="preserve"> or</w:t>
+      </w:r>
+      <w:r>
+        <w:t xml:space="preserve"> not I feel </w:t>
+      </w:r>
+      <w:r>
+        <w:t>its location</w:t>
+      </w:r>
+      <w:r>
+        <w:t xml:space="preserve"> accurately denotes the h</w:t>
+      </w:r>
+      <w:r>
+        <w:t xml:space="preserve">ighpoint and there is no reason to speculate about it.  </w:t>
+      </w:r>
+    </w:p>
+    <w:p>
+      <w:r>
+        <w:t>I really like the way Wikipedia states it, which coincides with what I learned from the map mentioned above. "The hill is located in northern Walton County near the town of Lakewood, Florida, just off County Road 285 about 2 miles (3.2 km) southeast of Florala, Alabama. A small park called Lakewood Park marks the high point and features a monument, trails, and an information board."</w:t>
+      </w:r>
+    </w:p>
+    <w:p>
+      <w:r>
+        <w:t>I arrived at Lakewood Park from highway 331 in Paxton</w:t>
+      </w:r>
+      <w:r>
+        <w:t xml:space="preserve"> Florida</w:t>
+      </w:r>
+      <w:r>
+        <w:t>.  The hill rises</w:t>
+      </w:r>
+      <w:r>
+        <w:t xml:space="preserve"> only</w:t>
+      </w:r>
+      <w:r>
+        <w:t xml:space="preserve"> about 27 feet above Paxton making it difficult to distinguish.  In fact I drove from the Alabama</w:t>
+      </w:r>
+      <w:r>
+        <w:t>/F</w:t>
+      </w:r>
+      <w:r>
+        <w:t>lorida state line past the Paxton Post Office three times looking for it, as I had conflicting directions to it. I even asked at the post office if they knew the location of Britton Hill and was given a blank stare and a reply of no.  A</w:t>
+      </w:r>
+      <w:r>
+        <w:t xml:space="preserve">n older </w:t>
+      </w:r>
+      <w:r>
+        <w:t>gentleman outside the post office ho</w:t>
+      </w:r>
+      <w:r>
+        <w:t xml:space="preserve">wever pointed out the way </w:t>
+      </w:r>
+      <w:r>
+        <w:t>connecting me to county highway 285 via county highway 147 east bound.  Reaching 285 and turning north</w:t>
+      </w:r>
+      <w:r>
+        <w:t>, while</w:t>
+      </w:r>
+      <w:r>
+        <w:t xml:space="preserve"> following a sign indicating the state highpoint was ahead</w:t>
+      </w:r>
+      <w:r>
         <w:t>,</w:t>
       </w:r>
       <w:r>
-        <w:rPr>
-          <w:b/>
-          <w:sz w:val="24"/>
-          <w:szCs w:val="24"/>
-        </w:rPr>
-        <w:t xml:space="preserve"> FL, 345 </w:t>
-      </w:r>
-      <w:r>
-        <w:rPr>
-          <w:b/>
-          <w:sz w:val="24"/>
-          <w:szCs w:val="24"/>
-        </w:rPr>
-        <w:t>ft. –</w:t>
-      </w:r>
-      <w:r>
-        <w:rPr>
-          <w:b/>
-          <w:sz w:val="24"/>
-          <w:szCs w:val="24"/>
-        </w:rPr>
-        <w:t xml:space="preserve"> September 1, 2020, HP #40</w:t>
-      </w:r>
-      <w:r>
-        <w:rPr>
-          <w:b/>
-          <w:sz w:val="24"/>
-          <w:szCs w:val="24"/>
-        </w:rPr>
-        <w:t>:</w:t>
-      </w:r>
-      <w:r>
-        <w:rPr>
-          <w:b/>
-          <w:sz w:val="24"/>
-          <w:szCs w:val="24"/>
-        </w:rPr>
-        <w:t xml:space="preserve">  </w:t>
-      </w:r>
-      <w:bookmarkStart w:id="0" w:name="_GoBack"/>
-      <w:r>
-        <w:rPr>
-          <w:b/>
-          <w:sz w:val="24"/>
-          <w:szCs w:val="24"/>
-        </w:rPr>
-        <w:t>It’s not a mountain for sure, and it isn’t even much a hill, in fact Britton Hill is lower than sixteen other states lowest points</w:t>
-      </w:r>
-      <w:r>
-        <w:rPr>
-          <w:b/>
-          <w:sz w:val="24"/>
-          <w:szCs w:val="24"/>
-        </w:rPr>
-        <w:t xml:space="preserve">.  </w:t>
-      </w:r>
-    </w:p>
-    <w:bookmarkEnd w:id="0"/>
-    <w:p>
-      <w:r>
-        <w:t xml:space="preserve">Prior </w:t>
-      </w:r>
-      <w:r>
-        <w:t>to visiting the highest point of the Sunshine State</w:t>
-      </w:r>
-      <w:r>
-        <w:t xml:space="preserve">, I had no idea </w:t>
-      </w:r>
-      <w:r>
-        <w:t>of the</w:t>
-      </w:r>
-      <w:r>
-        <w:t xml:space="preserve"> confusion surrounding </w:t>
-      </w:r>
-      <w:r>
-        <w:t>this</w:t>
-      </w:r>
-      <w:r>
-        <w:t xml:space="preserve"> highpoint.  </w:t>
-      </w:r>
-      <w:r>
-        <w:t xml:space="preserve">For me the confusion started with the fact that nothing at the highpoint uses the name Britton Hill – everything denoting the </w:t>
-      </w:r>
-      <w:r>
-        <w:t>spot</w:t>
-      </w:r>
-      <w:r>
-        <w:t xml:space="preserve"> uses the name Lakewood Park.  </w:t>
-      </w:r>
-      <w:r>
-        <w:t>Within Lakewood Park</w:t>
-      </w:r>
-      <w:r>
-        <w:t xml:space="preserve"> there is a sizable granite marker as well as two separate signs pronouncing Lakewood Park</w:t>
-      </w:r>
-      <w:r>
-        <w:t xml:space="preserve"> as the</w:t>
-      </w:r>
-      <w:r>
-        <w:t xml:space="preserve"> highest point at 345 feet. </w:t>
-      </w:r>
-      <w:r>
-        <w:t>Looking into this upon my return I found people who claim the</w:t>
-      </w:r>
-      <w:r>
-        <w:t xml:space="preserve"> granite</w:t>
-      </w:r>
-      <w:r>
-        <w:t xml:space="preserve"> mark</w:t>
-      </w:r>
-      <w:r>
-        <w:t>er</w:t>
-      </w:r>
-      <w:r>
-        <w:t xml:space="preserve"> isn’t at the </w:t>
-      </w:r>
-      <w:r>
-        <w:t>highest point of the State</w:t>
-      </w:r>
-      <w:r>
-        <w:t xml:space="preserve">, and </w:t>
-      </w:r>
-      <w:r>
-        <w:t>others inferring</w:t>
-      </w:r>
-      <w:r>
-        <w:t xml:space="preserve"> </w:t>
-      </w:r>
-      <w:r>
-        <w:t xml:space="preserve">the </w:t>
-      </w:r>
-      <w:r>
-        <w:t xml:space="preserve">area hasn’t been </w:t>
-      </w:r>
-      <w:r>
-        <w:t xml:space="preserve">officially </w:t>
-      </w:r>
-      <w:r>
-        <w:t xml:space="preserve">surveyed by the </w:t>
-      </w:r>
-      <w:r>
-        <w:t>United States Government</w:t>
-      </w:r>
-      <w:r>
-        <w:t>.</w:t>
-      </w:r>
-      <w:r>
-        <w:t xml:space="preserve">  </w:t>
-      </w:r>
-      <w:r>
-        <w:t>As well, s</w:t>
-      </w:r>
-      <w:r>
-        <w:t xml:space="preserve">ome </w:t>
-      </w:r>
-      <w:r>
-        <w:t xml:space="preserve">declare </w:t>
-      </w:r>
-      <w:r>
-        <w:t xml:space="preserve">Britton </w:t>
-      </w:r>
-      <w:r>
-        <w:t>Hill</w:t>
-      </w:r>
-      <w:r>
-        <w:t xml:space="preserve"> is located within Lakewood Park</w:t>
-      </w:r>
-      <w:r>
-        <w:t xml:space="preserve"> and others state </w:t>
+        <w:t xml:space="preserve"> require</w:t>
+      </w:r>
+      <w:r>
+        <w:t>d</w:t>
+      </w:r>
+      <w:r>
+        <w:t xml:space="preserve"> driving up a slight</w:t>
+      </w:r>
+      <w:r>
+        <w:t xml:space="preserve"> </w:t>
+      </w:r>
+      <w:r>
+        <w:t>incline</w:t>
+      </w:r>
+      <w:r>
+        <w:t xml:space="preserve">. </w:t>
+      </w:r>
+      <w:r>
+        <w:t xml:space="preserve"> Since I was looking for something labeled Britton Hill even once I was on highway 285 I drove past Lakewood Park eight tenths of a mile to highway 54 in Alabama before realizing Lakewood Park was my</w:t>
+      </w:r>
+      <w:r>
+        <w:t xml:space="preserve"> </w:t>
+      </w:r>
+      <w:r>
+        <w:t>objective.</w:t>
+      </w:r>
+    </w:p>
+    <w:p>
+      <w:r>
+        <w:t>A county worker was leaving when I arrived having just finishing cleaning the park</w:t>
+      </w:r>
+      <w:r>
+        <w:t>’</w:t>
+      </w:r>
+      <w:r>
+        <w:t xml:space="preserve">s restroom, and so I initially had the place to myself on </w:t>
+      </w:r>
+      <w:r>
+        <w:t xml:space="preserve">a </w:t>
+      </w:r>
+      <w:r>
+        <w:t>Tuesday morning at about 10 am. Lakewood Park</w:t>
+      </w:r>
+      <w:r>
+        <w:t xml:space="preserve"> is </w:t>
+      </w:r>
+      <w:r>
+        <w:t xml:space="preserve">well-kept and I enjoyed its </w:t>
+      </w:r>
+      <w:r>
+        <w:t xml:space="preserve">stillness.  I took a few photographs and signed the summit log found at the </w:t>
+      </w:r>
+      <w:r>
+        <w:t>information board</w:t>
+      </w:r>
+      <w:r>
+        <w:t xml:space="preserve"> before anyone else arrived.  </w:t>
+      </w:r>
+      <w:r>
+        <w:t>The information board contained articles about Florida’</w:t>
+      </w:r>
+      <w:r>
+        <w:t>s highpoint and information about</w:t>
+      </w:r>
+      <w:r>
+        <w:t xml:space="preserve"> the Highpointers club.</w:t>
+      </w:r>
+    </w:p>
+    <w:p>
+      <w:r>
+        <w:t xml:space="preserve">Starting a few steps north of the granite monument begins a hiking trail heading into the forest to the west.  To the south are a couple covered picnic tables.  I hadn’t eaten a proper breakfast yet, so I sat at one of the tables taking in the open views to the east as I munched on some food.  A couple separate </w:t>
       </w:r>
       <w:r>
         <w:lastRenderedPageBreak/>
-        <w:t>Lakewood Park is located on Britton Hill</w:t>
-      </w:r>
-      <w:r>
-        <w:t>.</w:t>
-      </w:r>
-      <w:r>
-        <w:t xml:space="preserve"> </w:t>
-      </w:r>
-      <w:r>
-        <w:t xml:space="preserve"> </w:t>
-      </w:r>
-      <w:r>
-        <w:t>Also, n</w:t>
-      </w:r>
-      <w:r>
-        <w:t xml:space="preserve">o two </w:t>
-      </w:r>
-      <w:r>
-        <w:t xml:space="preserve">sources </w:t>
-      </w:r>
-      <w:r>
-        <w:t xml:space="preserve">seem to agree on the highpoints </w:t>
-      </w:r>
-      <w:r>
-        <w:t>latitude and longitude coordinates</w:t>
-      </w:r>
-      <w:r>
-        <w:t xml:space="preserve">.  </w:t>
-      </w:r>
-      <w:r>
-        <w:t xml:space="preserve">One </w:t>
-      </w:r>
-      <w:r>
-        <w:t>source</w:t>
-      </w:r>
-      <w:r>
-        <w:t xml:space="preserve"> even claims the</w:t>
-      </w:r>
-      <w:r>
-        <w:t xml:space="preserve"> true</w:t>
-      </w:r>
-      <w:r>
-        <w:t xml:space="preserve"> highpoint is</w:t>
-      </w:r>
-      <w:r>
-        <w:t xml:space="preserve"> located</w:t>
-      </w:r>
-      <w:r>
-        <w:t xml:space="preserve"> 30 yards west-southwest of the granite marker which </w:t>
-      </w:r>
-      <w:r>
-        <w:t xml:space="preserve">by my reckonings </w:t>
-      </w:r>
-      <w:r>
-        <w:t>would</w:t>
-      </w:r>
-      <w:r>
-        <w:t xml:space="preserve"> place it inside the p</w:t>
-      </w:r>
-      <w:r>
-        <w:t>ark</w:t>
-      </w:r>
-      <w:r>
-        <w:t>’</w:t>
-      </w:r>
-      <w:r>
-        <w:t>s public restroom.</w:t>
-      </w:r>
-      <w:r>
-        <w:t xml:space="preserve"> </w:t>
-      </w:r>
-      <w:r>
-        <w:t>Further adding to the confusion are t</w:t>
-      </w:r>
-      <w:r>
-        <w:t xml:space="preserve">hose </w:t>
-      </w:r>
-      <w:r>
-        <w:t xml:space="preserve">trusting </w:t>
-      </w:r>
-      <w:r>
-        <w:t>Digital</w:t>
-      </w:r>
-      <w:r>
-        <w:t xml:space="preserve"> Elevation Models </w:t>
-      </w:r>
-      <w:r>
-        <w:t>with</w:t>
-      </w:r>
-      <w:r>
-        <w:t xml:space="preserve"> Lidar </w:t>
-      </w:r>
-      <w:r>
-        <w:t>who</w:t>
-      </w:r>
-      <w:r>
-        <w:t xml:space="preserve"> </w:t>
-      </w:r>
-      <w:r>
-        <w:t xml:space="preserve">go as far as claiming the highpoint is outside of the boundaries of </w:t>
-      </w:r>
-      <w:r>
-        <w:t xml:space="preserve">Lakewood Park. </w:t>
-      </w:r>
-    </w:p>
-    <w:p>
-      <w:r>
-        <w:t>To try and make sense out of all these contradictions</w:t>
-      </w:r>
-      <w:r>
-        <w:t xml:space="preserve"> I decided to simply tu</w:t>
-      </w:r>
-      <w:r>
-        <w:t xml:space="preserve">rn to ACME Mapper 2.2 and see </w:t>
-      </w:r>
-      <w:r>
-        <w:t>what I could figure</w:t>
-      </w:r>
-      <w:r>
-        <w:t xml:space="preserve"> out</w:t>
-      </w:r>
-      <w:r>
-        <w:t xml:space="preserve"> from a </w:t>
-      </w:r>
-      <w:r>
-        <w:t xml:space="preserve">simple straightforward </w:t>
-      </w:r>
-      <w:r>
-        <w:t>map</w:t>
-      </w:r>
-      <w:r>
-        <w:t xml:space="preserve">. </w:t>
-      </w:r>
-      <w:r>
-        <w:t>From the contour lines one can clearly pick out Britton Hill with a summit plateau of roughly a half mile</w:t>
-      </w:r>
-      <w:r>
-        <w:t xml:space="preserve"> in length</w:t>
-      </w:r>
-      <w:r>
-        <w:t xml:space="preserve"> by </w:t>
-      </w:r>
-      <w:r>
-        <w:t xml:space="preserve">257 yards </w:t>
-      </w:r>
-      <w:r>
-        <w:t>wide</w:t>
-      </w:r>
-      <w:r>
-        <w:t xml:space="preserve"> -- b</w:t>
-      </w:r>
-      <w:r>
-        <w:t>y plateau I mean</w:t>
-      </w:r>
-      <w:r>
-        <w:t xml:space="preserve"> the</w:t>
-      </w:r>
-      <w:r>
-        <w:t xml:space="preserve"> </w:t>
-      </w:r>
-      <w:r>
-        <w:t xml:space="preserve">area within </w:t>
-      </w:r>
-      <w:r>
-        <w:t>the greatest ele</w:t>
-      </w:r>
-      <w:r>
-        <w:t>vation contour line of the hill (in this case that contour line denotes</w:t>
-      </w:r>
-      <w:r>
-        <w:t xml:space="preserve"> an elevation of </w:t>
-      </w:r>
-      <w:r>
-        <w:t>340 feet</w:t>
-      </w:r>
-      <w:r>
-        <w:t>)</w:t>
-      </w:r>
-      <w:r>
-        <w:t xml:space="preserve">.  </w:t>
-      </w:r>
-      <w:r>
-        <w:t xml:space="preserve">On the southern end </w:t>
-      </w:r>
-      <w:r>
-        <w:t xml:space="preserve">of the hill </w:t>
-      </w:r>
-      <w:r>
-        <w:t>(but not all the way to the south)</w:t>
-      </w:r>
-      <w:r>
-        <w:t>,</w:t>
-      </w:r>
-      <w:r>
-        <w:t xml:space="preserve"> </w:t>
-      </w:r>
-      <w:r>
-        <w:t>extending beyond the summit plateau</w:t>
-      </w:r>
-      <w:r>
-        <w:t xml:space="preserve"> width</w:t>
-      </w:r>
-      <w:r>
-        <w:t xml:space="preserve">, </w:t>
-      </w:r>
-      <w:r>
-        <w:t xml:space="preserve">is an area bordered by county highway 285 </w:t>
-      </w:r>
-      <w:r>
-        <w:t xml:space="preserve">to </w:t>
-      </w:r>
-      <w:r>
-        <w:t xml:space="preserve">the </w:t>
-      </w:r>
-      <w:r>
-        <w:t>east</w:t>
-      </w:r>
-      <w:r>
-        <w:t xml:space="preserve"> and extending 400 yards </w:t>
-      </w:r>
-      <w:r>
-        <w:t>west</w:t>
-      </w:r>
-      <w:r>
-        <w:t xml:space="preserve"> with a width of 225 yards constituting Lakewood Park</w:t>
-      </w:r>
-      <w:r>
-        <w:t xml:space="preserve"> </w:t>
-      </w:r>
-      <w:r>
-        <w:t xml:space="preserve">-- </w:t>
-      </w:r>
-      <w:r>
-        <w:t>marking it</w:t>
-      </w:r>
-      <w:r>
-        <w:t xml:space="preserve"> clear that </w:t>
-      </w:r>
-      <w:r>
-        <w:t>Lakewood Park is located on Britton Hill (and not vice versa</w:t>
-      </w:r>
-      <w:r>
-        <w:t xml:space="preserve">).  </w:t>
-      </w:r>
-      <w:r>
-        <w:t xml:space="preserve">As mentioned </w:t>
-      </w:r>
-      <w:r>
-        <w:t xml:space="preserve">Lakewood Park </w:t>
-      </w:r>
-      <w:r>
-        <w:t>is home to</w:t>
-      </w:r>
-      <w:r>
-        <w:t xml:space="preserve"> </w:t>
-      </w:r>
-      <w:r>
-        <w:t>a thick</w:t>
-      </w:r>
-      <w:r>
-        <w:t xml:space="preserve"> granite highpoint marker</w:t>
-      </w:r>
-      <w:r>
-        <w:t xml:space="preserve"> roughly three and a half feet tall, with a not quite square </w:t>
-      </w:r>
-      <w:r>
-        <w:t>cross-section two to two and a half feet in length.  This marker</w:t>
-      </w:r>
-      <w:r>
-        <w:t xml:space="preserve"> is</w:t>
-      </w:r>
-      <w:r>
-        <w:t xml:space="preserve"> located one hundred or so steps from the parking lot and about 36 steps from the restroom</w:t>
-      </w:r>
-      <w:r>
-        <w:t xml:space="preserve">. </w:t>
-      </w:r>
-      <w:r>
-        <w:t xml:space="preserve"> It seems to me</w:t>
-      </w:r>
-      <w:r>
-        <w:t xml:space="preserve"> that much of the forty-six</w:t>
-      </w:r>
-      <w:r>
-        <w:t xml:space="preserve"> acre plateau of </w:t>
-      </w:r>
-      <w:r>
-        <w:t>Britton Hill</w:t>
-      </w:r>
-      <w:r>
-        <w:t>, being very flat indeed, is at an elevation of</w:t>
-      </w:r>
-      <w:r>
-        <w:t xml:space="preserve"> </w:t>
-      </w:r>
-      <w:r>
-        <w:t>345 feet</w:t>
-      </w:r>
-      <w:r>
-        <w:t xml:space="preserve"> </w:t>
-      </w:r>
-      <w:r>
-        <w:t>and</w:t>
-      </w:r>
-      <w:r>
-        <w:t xml:space="preserve"> as such</w:t>
-      </w:r>
-      <w:r>
-        <w:t xml:space="preserve"> </w:t>
-      </w:r>
-      <w:r>
-        <w:t xml:space="preserve">the hill </w:t>
-      </w:r>
-      <w:r>
-        <w:t xml:space="preserve">top </w:t>
-      </w:r>
-      <w:r>
-        <w:t xml:space="preserve">does not </w:t>
-      </w:r>
-      <w:r>
-        <w:t xml:space="preserve">contain a </w:t>
-      </w:r>
-      <w:r>
-        <w:t xml:space="preserve">single pinnacle.  So </w:t>
-      </w:r>
-      <w:r>
-        <w:t>whether</w:t>
-      </w:r>
-      <w:r>
-        <w:t xml:space="preserve"> the </w:t>
-      </w:r>
-      <w:r>
-        <w:t>location</w:t>
-      </w:r>
-      <w:r>
-        <w:t xml:space="preserve"> of the granite </w:t>
-      </w:r>
-      <w:r>
-        <w:t xml:space="preserve">monument </w:t>
-      </w:r>
-      <w:r>
-        <w:t xml:space="preserve">corresponds with an official </w:t>
-      </w:r>
-      <w:r>
-        <w:t xml:space="preserve">United States </w:t>
-      </w:r>
-      <w:r>
-        <w:t>Government</w:t>
-      </w:r>
-      <w:r>
-        <w:t xml:space="preserve"> survey</w:t>
-      </w:r>
-      <w:r>
-        <w:t xml:space="preserve"> or</w:t>
-      </w:r>
-      <w:r>
-        <w:t xml:space="preserve"> not I feel </w:t>
-      </w:r>
-      <w:r>
-        <w:t>its location</w:t>
-      </w:r>
-      <w:r>
-        <w:t xml:space="preserve"> accurately denotes the h</w:t>
-      </w:r>
-      <w:r>
-        <w:t xml:space="preserve">ighpoint and there is no reason to speculate about it.  </w:t>
-      </w:r>
-    </w:p>
-    <w:p>
-      <w:r>
-        <w:t>I really like the way Wikipedia states it, which coincides with what I learned from the map mentioned above. "The hill is located in northern Walton County near the town of Lakewood, Florida, just off County Road 285 about 2 miles (3.2 km) southeast of Florala, Alabama. A small park called Lakewood Park marks the high point and features a monument, trails, and an information board."</w:t>
-      </w:r>
-    </w:p>
-    <w:p>
-      <w:r>
-        <w:t>I arrived at Lakewood Park from highway 331 in Paxton</w:t>
-      </w:r>
-      <w:r>
-        <w:t xml:space="preserve"> Florida</w:t>
-      </w:r>
-      <w:r>
-        <w:t>.  The hill rises</w:t>
-      </w:r>
-      <w:r>
-        <w:t xml:space="preserve"> only</w:t>
-      </w:r>
-      <w:r>
-        <w:t xml:space="preserve"> about 27 feet above Paxton making it difficult to distinguish.  In fact I drove from the Alabama</w:t>
-      </w:r>
-      <w:r>
-        <w:t>/F</w:t>
-      </w:r>
-      <w:r>
-        <w:t>lorida state line past the Paxton Post Office three times looking for it, as I had conflicting directions to it. I even asked at the post office if they knew the location of Britton Hill and was given a blank stare and a reply of no.  A</w:t>
-      </w:r>
-      <w:r>
-        <w:t xml:space="preserve">n older </w:t>
-      </w:r>
-      <w:r>
-        <w:t>gentleman outside the post office ho</w:t>
-      </w:r>
-      <w:r>
-        <w:t xml:space="preserve">wever pointed out the way </w:t>
-      </w:r>
-      <w:r>
-        <w:t>connecting me to county highway 285 via county highway 147 east bound.  Reaching 285 and turning north</w:t>
-      </w:r>
-      <w:r>
-        <w:t>, while</w:t>
-      </w:r>
-      <w:r>
-        <w:t xml:space="preserve"> following a sign indicating the state highpoint was ahead</w:t>
-      </w:r>
-      <w:r>
-        <w:t>,</w:t>
-      </w:r>
-      <w:r>
-        <w:t xml:space="preserve"> require</w:t>
-      </w:r>
-      <w:r>
-        <w:t>d</w:t>
-      </w:r>
-      <w:r>
-        <w:t xml:space="preserve"> driving up a slight</w:t>
-      </w:r>
-      <w:r>
-        <w:t xml:space="preserve"> </w:t>
-      </w:r>
-      <w:r>
-        <w:t>incline</w:t>
-      </w:r>
-      <w:r>
-        <w:t xml:space="preserve">. </w:t>
-      </w:r>
-      <w:r>
-        <w:t xml:space="preserve"> Since I was looking for something labeled Britton Hill even once I was on highway 285 I drove past Lakewood Park eight tenths of a mile to highway 54 in Alabama before realizing Lakewood Park was my</w:t>
-      </w:r>
-      <w:r>
-        <w:t xml:space="preserve"> </w:t>
-      </w:r>
-      <w:r>
-        <w:t>objective.</w:t>
-      </w:r>
-    </w:p>
-    <w:p>
-      <w:r>
-        <w:t xml:space="preserve">A county worker was leaving when I arrived having </w:t>
-      </w:r>
-      <w:r>
-        <w:t>just finishing cleaning the park</w:t>
-      </w:r>
-      <w:r>
-        <w:t>’</w:t>
-      </w:r>
-      <w:r>
-        <w:t>s restroom</w:t>
-      </w:r>
-      <w:r>
-        <w:t xml:space="preserve">, and so I initially had the place to myself on </w:t>
-      </w:r>
-      <w:r>
-        <w:t xml:space="preserve">a </w:t>
-      </w:r>
-      <w:r>
-        <w:t>Tuesday morning at about 10 am. Lakewood Park</w:t>
-      </w:r>
-      <w:r>
-        <w:t xml:space="preserve"> is </w:t>
-      </w:r>
-      <w:r>
-        <w:t xml:space="preserve">well-kept and I enjoyed its </w:t>
-      </w:r>
-      <w:r>
-        <w:t xml:space="preserve">stillness.  I took a few photographs and signed the summit log found at the </w:t>
-      </w:r>
-      <w:r>
-        <w:t>information board</w:t>
-      </w:r>
-      <w:r>
-        <w:t xml:space="preserve"> before anyone else arrived.  </w:t>
-      </w:r>
-      <w:r>
-        <w:t>The information board contained articles about Florida’</w:t>
-      </w:r>
-      <w:r>
-        <w:t>s highpoint and information about</w:t>
-      </w:r>
-      <w:r>
-        <w:t xml:space="preserve"> the Highpointers club.</w:t>
-      </w:r>
-    </w:p>
-    <w:p>
-      <w:r>
-        <w:t xml:space="preserve">Starting a few steps north of the granite monument begins a hiking trail heading into the forest to the west.  To the south are a couple covered picnic tables.  I hadn’t eaten a proper breakfast yet, so I sat at one of the tables taking in the open views to the east as I munched on some food.  A couple separate </w:t>
-      </w:r>
-      <w:r>
         <w:t>people arrived. O</w:t>
       </w:r>
       <w:r>
         <w:t>ne was fr</w:t>
       </w:r>
       <w:r>
-        <w:t xml:space="preserve">iendly and in chatting with him I mentioned how I had trouble finding the </w:t>
-      </w:r>
-      <w:r>
-        <w:lastRenderedPageBreak/>
-        <w:t>highpoint since I was looking for Britton Hill, and he confirmed that we were at Britton Hill.  An hour must have passed by the time I set off on the hiking trail where I soon encountered an official Highpointers bench.</w:t>
+        <w:t>iendly and in chatting with him I mentioned how I had trouble finding the highpoint since I was looking for Britton Hill, and he confirmed that we were at Britton Hill.  An hour must have passed by the time I set off on the hiking trail where I soon encountered an official Highpointers bench.</w:t>
       </w:r>
       <w:r>
         <w:t xml:space="preserve"> </w:t>
@@ -6575,13 +6567,7 @@
         <w:t xml:space="preserve"> in the USA named Britton Hill</w:t>
       </w:r>
       <w:r>
-        <w:t xml:space="preserve"> with the Florida one stating “</w:t>
-      </w:r>
-      <w:r>
-        <w:t>Named in honor of the Britton family which donated the land for a park in Lakewood.</w:t>
-      </w:r>
-      <w:r>
-        <w:t xml:space="preserve">” While others </w:t>
+        <w:t xml:space="preserve"> with the Florida one stating “Named in honor of the Britton family which donated the land for a park in Lakewood.” While others </w:t>
       </w:r>
       <w:r>
         <w:t xml:space="preserve">claim </w:t>

</xml_diff>